<commit_message>
grammarly ch1 + copy into ch3
</commit_message>
<xml_diff>
--- a/Chapters/BachmeierNDIS9902.ch1.docx
+++ b/Chapters/BachmeierNDIS9902.ch1.docx
@@ -13,16 +13,10 @@
         <w:pStyle w:val="Title"/>
       </w:pPr>
       <w:r>
-        <w:t xml:space="preserve">Week </w:t>
-      </w:r>
-      <w:r>
-        <w:t>1</w:t>
-      </w:r>
-      <w:r>
-        <w:t xml:space="preserve">: </w:t>
-      </w:r>
-      <w:r>
         <w:t>Chapter 1</w:t>
+      </w:r>
+      <w:r>
+        <w:t>: Introduction</w:t>
       </w:r>
     </w:p>
     <w:p>
@@ -49,7 +43,10 @@
         <w:jc w:val="center"/>
       </w:pPr>
       <w:r>
-        <w:t>DIS-9991</w:t>
+        <w:t>DIS-999</w:t>
+      </w:r>
+      <w:r>
+        <w:t>2</w:t>
       </w:r>
       <w:r>
         <w:t>:</w:t>
@@ -63,7 +60,7 @@
         <w:jc w:val="center"/>
       </w:pPr>
       <w:r>
-        <w:t>February 13, 2022</w:t>
+        <w:t>April 23, 2022</w:t>
       </w:r>
     </w:p>
     <w:p>
@@ -317,8 +314,17 @@
       <w:pPr>
         <w:pStyle w:val="Heading2"/>
       </w:pPr>
+      <w:commentRangeStart w:id="4"/>
       <w:r>
         <w:t>Statement of the Problem</w:t>
+      </w:r>
+      <w:commentRangeEnd w:id="4"/>
+      <w:r>
+        <w:rPr>
+          <w:rStyle w:val="CommentReference"/>
+          <w:b w:val="0"/>
+        </w:rPr>
+        <w:commentReference w:id="4"/>
       </w:r>
     </w:p>
     <w:p>
@@ -331,6 +337,7 @@
           <w:id w:val="-740325808"/>
           <w:citation/>
         </w:sdtPr>
+        <w:sdtEndPr/>
         <w:sdtContent>
           <w:r>
             <w:fldChar w:fldCharType="begin"/>
@@ -379,6 +386,7 @@
           <w:id w:val="564376801"/>
           <w:citation/>
         </w:sdtPr>
+        <w:sdtEndPr/>
         <w:sdtContent>
           <w:r>
             <w:fldChar w:fldCharType="begin"/>
@@ -408,6 +416,7 @@
           <w:id w:val="1545784185"/>
           <w:citation/>
         </w:sdtPr>
+        <w:sdtEndPr/>
         <w:sdtContent>
           <w:r>
             <w:fldChar w:fldCharType="begin"/>
@@ -445,19 +454,14 @@
     <w:p>
       <w:r>
         <w:tab/>
-        <w:t xml:space="preserve">Implementing and verifying those processes comes with a high barrier to entry, precisely due to personal privacy concerns, logistical complexity, ethical &amp; cultural considerations, and procurement &amp; configuration overhead. For example, a recent study shows that </w:t>
-      </w:r>
-      <w:r>
-        <w:t>95%</w:t>
-      </w:r>
-      <w:r>
-        <w:t xml:space="preserve"> of Pakistani versus 50% of New Zealand patients refuse to share a severe medical concern outside their primary care physician</w:t>
+        <w:t>Implementing and verifying those processes comes with a high barrier to entry, precisely due to personal privacy concerns, logistical complexity, ethical &amp; cultural considerations, and procurement &amp; configuration overhead. For example, a recent study shows that 95% of Pakistani versus 50% of New Zealand patients refuse to share a severe medical concern outside their primary care physician</w:t>
       </w:r>
       <w:sdt>
         <w:sdtPr>
           <w:id w:val="-1953471933"/>
           <w:citation/>
         </w:sdtPr>
+        <w:sdtEndPr/>
         <w:sdtContent>
           <w:r>
             <w:fldChar w:fldCharType="begin"/>
@@ -487,6 +491,7 @@
           <w:id w:val="1617094633"/>
           <w:citation/>
         </w:sdtPr>
+        <w:sdtEndPr/>
         <w:sdtContent>
           <w:r>
             <w:fldChar w:fldCharType="begin"/>
@@ -509,13 +514,26 @@
         </w:sdtContent>
       </w:sdt>
       <w:r>
-        <w:t>. Beyond human and process issues are technical complexities to configure prototype autonomous assistants because it requires multiple domain specializations like computer networking, embedded technologies, AI/ML, and distributed computing</w:t>
+        <w:t xml:space="preserve">. Beyond human and process issues are technical complexities </w:t>
+      </w:r>
+      <w:r>
+        <w:t xml:space="preserve">in configuring </w:t>
+      </w:r>
+      <w:r>
+        <w:t>prototype autonomous assistants</w:t>
+      </w:r>
+      <w:r>
+        <w:t>. It requires</w:t>
+      </w:r>
+      <w:r>
+        <w:t xml:space="preserve"> multiple domain specializations like computer networking, embedded technologies, AI/ML, and distributed computing</w:t>
       </w:r>
       <w:sdt>
         <w:sdtPr>
           <w:id w:val="509717102"/>
           <w:citation/>
         </w:sdtPr>
+        <w:sdtEndPr/>
         <w:sdtContent>
           <w:r>
             <w:fldChar w:fldCharType="begin"/>
@@ -555,13 +573,19 @@
     <w:p>
       <w:r>
         <w:tab/>
-        <w:t xml:space="preserve">The purpose of this constructive research design study is to propose a research process that divorces privacy and safety concerns from investigating autonomous assistants in elderly and special needs care. </w:t>
-      </w:r>
-      <w:r>
-        <w:t>It aims to deliver this capability utilizing humanoid constructs within a realistic physics simulation process</w:t>
-      </w:r>
-      <w:r>
-        <w:t xml:space="preserve"> like PhysX or Gazebo (Bipin, 2018; Unreal, 2021). These engines support replaying specific </w:t>
+        <w:t>Th</w:t>
+      </w:r>
+      <w:r>
+        <w:t>is constructive research design study aim</w:t>
+      </w:r>
+      <w:r>
+        <w:t xml:space="preserve">s to propose a research process that divorces privacy and safety concerns from investigating autonomous assistants in elderly and special needs care. It aims to deliver this capability </w:t>
+      </w:r>
+      <w:r>
+        <w:t xml:space="preserve">by </w:t>
+      </w:r>
+      <w:r>
+        <w:t xml:space="preserve">utilizing humanoid constructs within a realistic physics simulation process like PhysX or Gazebo (Bipin, 2018; Unreal, 2021). These engines support replaying specific </w:t>
       </w:r>
       <w:proofErr w:type="spellStart"/>
       <w:r>
@@ -636,7 +660,13 @@
         <w:ind w:firstLine="720"/>
       </w:pPr>
       <w:r>
-        <w:t>Design-science is a research methodology that creates purposeful artifacts and applies them to study a phenomenon</w:t>
+        <w:t>Design</w:t>
+      </w:r>
+      <w:r>
+        <w:t xml:space="preserve"> </w:t>
+      </w:r>
+      <w:r>
+        <w:t>science is a research methodology that creates purposeful artifacts and applies them to study a phenomenon</w:t>
       </w:r>
       <w:r>
         <w:t xml:space="preserve"> (</w:t>
@@ -976,7 +1006,13 @@
     <w:p>
       <w:r>
         <w:tab/>
-        <w:t>This constructive research design study aims to propose a research method for modeling elderly and special needs behaviors. It aims to demonstrate this approach using an AI/ML CV monitoring process to predict HD patients’ likelihood of falling within a physics simulation process. That proposition raises questions regarding the potential solution’s ability to detect and respond to patient behaviors.</w:t>
+        <w:t xml:space="preserve">This constructive research design study aims to propose a research method for modeling elderly and special needs behaviors. </w:t>
+      </w:r>
+      <w:r>
+        <w:t>Using an AI/ML CV monitoring process to predict HD patients’ likelihood of falling within a physics simulation process seeks to demonstrate this approach</w:t>
+      </w:r>
+      <w:r>
+        <w:t>. That proposition raises questions regarding the potential solution’s ability to detect and respond to patient behaviors.</w:t>
       </w:r>
     </w:p>
     <w:p>
@@ -1014,7 +1050,13 @@
     <w:p>
       <w:r>
         <w:tab/>
-        <w:t xml:space="preserve">To what extent can the AI/ML monitoring process predict that the patient will fall? The humanoid and physics engine will honor a set of rules, such as steps until fall is proportional to the character’s weight and height. Can the process learn these rules and demonstrate the generalizability to more specific medical situations? </w:t>
+        <w:t xml:space="preserve">To what extent can the AI/ML monitoring process predict that the patient will fall? The humanoid and physics engine will honor rules, such as steps until </w:t>
+      </w:r>
+      <w:r>
+        <w:t xml:space="preserve">the </w:t>
+      </w:r>
+      <w:r>
+        <w:t>fall is proportional to the character’s weight and height. Can the process learn these rules and demonstrate the generalizability to more specific medical situations?</w:t>
       </w:r>
     </w:p>
     <w:p>
@@ -1028,11 +1070,41 @@
     <w:p>
       <w:r>
         <w:tab/>
-        <w:t xml:space="preserve">Human Activity Recognition (HAR) can improve elderly and special needs care by efficiently scaling out the visual coverage of medical facilities. Today, it is challenging to study HAR solutions within private residences.   These issues stem from the system needing to record privacy-sensitive situations, such as bathing or intimacy, and then permit research students to examine the footage. Further complicating matters, the researchers must overcome the logistical challenges from finding representative samples, proving result reproducibility, and the economic </w:t>
+        <w:t xml:space="preserve">Human Activity Recognition (HAR) can improve elderly and special needs care by efficiently scaling out the visual coverage of medical facilities. Today, it is challenging to study HAR solutions within private residences.   These issues stem from the system needing to record </w:t>
+      </w:r>
+      <w:r>
+        <w:t xml:space="preserve">and share potentially </w:t>
+      </w:r>
+      <w:r>
+        <w:t>privacy-sensitive situation</w:t>
+      </w:r>
+      <w:r>
+        <w:t>s</w:t>
+      </w:r>
+      <w:r>
+        <w:t xml:space="preserve">, such as bathing or intimacy. Further complicating matters, the researchers must overcome the logistical challenges </w:t>
+      </w:r>
+      <w:r>
+        <w:t xml:space="preserve">of </w:t>
+      </w:r>
+      <w:r>
+        <w:t xml:space="preserve">finding representative samples, proving result reproducibility, and the economic overhead of multiple </w:t>
       </w:r>
       <w:r>
         <w:lastRenderedPageBreak/>
-        <w:t xml:space="preserve">overhead of multiple monitoring stations. Instead, this study proposes a research process using a physics simulator, animated actors, and virtual homes. The novel approach enables researchers to assess their CV algorithms across a repeatable configuration corpus. For instance, elderly patients falling is one of the most significant and avoidable reasons they need medical attention. This approach permits simulating this scenario, with each limb having distinct tensile strength, flexibility, and weight. When researchers can generate representative test-cases economically, it unlocks the potential for faster product iterations and </w:t>
+        <w:t xml:space="preserve">monitoring stations. Instead, this study proposes a research process using a physics simulator, animated actors, and virtual homes. The novel approach enables researchers to assess their CV algorithms across a repeatable configuration corpus. For instance, elderly patients falling is one of the most significant and avoidable reasons they need medical attention. This approach </w:t>
+      </w:r>
+      <w:r>
+        <w:t>simulates</w:t>
+      </w:r>
+      <w:r>
+        <w:t xml:space="preserve"> this scenario, with each limb having distinct tensile strength, flexibility, and weight. When researchers can generate representative test</w:t>
+      </w:r>
+      <w:r>
+        <w:t xml:space="preserve"> </w:t>
+      </w:r>
+      <w:r>
+        <w:t xml:space="preserve">cases economically, it unlocks the potential for faster product iterations and </w:t>
       </w:r>
       <w:r>
         <w:t>quickly expands the body of knowledge</w:t>
@@ -1049,7 +1121,19 @@
       </w:pPr>
       <w:r>
         <w:tab/>
-        <w:t>Cyber-Physical Systems (CPS) serve as a bridge between digital algorithms and the real world. These technologies need patterns and methodologies that react to intents discovered through HAR. Today, the fractured ecosystem spans multiple vendors and is cumbersome to assess holistic solutions. This research project aims to reduce this complexity with specific virtual health and safety devices compatible with the simulator. Future researchers can leverage these tools and services to introduce noise (e.g., camera distortion) into the virtual world. Further lowering the barrier to entry for study HAR within personal residences opens the door to future innovations, not yet considered!</w:t>
+        <w:t>Cyber-Physical Systems (CPS) serve as a bridge between digital algorithms and the real world. These technologies need patterns and methodologies that react to intents discovered through HAR. Today, the fractured ecosystem spans multiple vendors</w:t>
+      </w:r>
+      <w:r>
+        <w:t>,</w:t>
+      </w:r>
+      <w:r>
+        <w:t xml:space="preserve"> and </w:t>
+      </w:r>
+      <w:r>
+        <w:t xml:space="preserve">it </w:t>
+      </w:r>
+      <w:r>
+        <w:t>is cumbersome to assess holistic solutions. This research project aims to reduce this complexity with specific virtual health and safety devices compatible with the simulator. Future researchers can leverage these tools and services to introduce noise (e.g., camera distortion) into the virtual world. Further lowering the barrier to entry for study HAR within personal residences opens the door to future innovations not yet considered!</w:t>
       </w:r>
     </w:p>
     <w:p>
@@ -1071,15 +1155,26 @@
     <w:p>
       <w:r>
         <w:tab/>
-      </w:r>
-      <w:r>
-        <w:t>Artificial intelligence is the design, implementation, and use of programs, machines, and systems that exhibit human intelligence, with its most important activities being knowledge representation, reasoning, and learning</w:t>
+        <w:t>Artificial intelligence is the design, implementation, and use of programs, machines, and systems exhibit</w:t>
+      </w:r>
+      <w:r>
+        <w:t>ing</w:t>
+      </w:r>
+      <w:r>
+        <w:t xml:space="preserve"> human intelligence</w:t>
+      </w:r>
+      <w:r>
+        <w:t>. Its most essential activities are k</w:t>
+      </w:r>
+      <w:r>
+        <w:t>nowledge representation, reasoning, and learning</w:t>
       </w:r>
       <w:sdt>
         <w:sdtPr>
           <w:id w:val="-1610802112"/>
           <w:citation/>
         </w:sdtPr>
+        <w:sdtEndPr/>
         <w:sdtContent>
           <w:r>
             <w:fldChar w:fldCharType="begin"/>
@@ -1125,6 +1220,7 @@
           <w:id w:val="-345791553"/>
           <w:citation/>
         </w:sdtPr>
+        <w:sdtEndPr/>
         <w:sdtContent>
           <w:r>
             <w:fldChar w:fldCharType="begin"/>
@@ -1175,6 +1271,7 @@
           <w:id w:val="-1599408913"/>
           <w:citation/>
         </w:sdtPr>
+        <w:sdtEndPr/>
         <w:sdtContent>
           <w:r>
             <w:fldChar w:fldCharType="begin"/>
@@ -1218,6 +1315,7 @@
           <w:id w:val="1582797062"/>
           <w:citation/>
         </w:sdtPr>
+        <w:sdtEndPr/>
         <w:sdtContent>
           <w:r>
             <w:fldChar w:fldCharType="begin"/>
@@ -1240,13 +1338,7 @@
         </w:sdtContent>
       </w:sdt>
       <w:r>
-        <w:t xml:space="preserve">. It is a subset of an Internet of Things (IoT) </w:t>
-      </w:r>
-      <w:r>
-        <w:t>domain</w:t>
-      </w:r>
-      <w:r>
-        <w:t>.</w:t>
+        <w:t>. It is a subset of an Internet of Things (IoT) domain.</w:t>
       </w:r>
     </w:p>
     <w:p>
@@ -1276,6 +1368,7 @@
           <w:id w:val="717713104"/>
           <w:citation/>
         </w:sdtPr>
+        <w:sdtEndPr/>
         <w:sdtContent>
           <w:r>
             <w:fldChar w:fldCharType="begin"/>
@@ -1321,6 +1414,7 @@
           <w:id w:val="1332957495"/>
           <w:citation/>
         </w:sdtPr>
+        <w:sdtEndPr/>
         <w:sdtContent>
           <w:r>
             <w:fldChar w:fldCharType="begin"/>
@@ -1384,6 +1478,7 @@
           <w:id w:val="267122278"/>
           <w:citation/>
         </w:sdtPr>
+        <w:sdtEndPr/>
         <w:sdtContent>
           <w:r>
             <w:fldChar w:fldCharType="begin"/>
@@ -1432,6 +1527,7 @@
           <w:id w:val="255491851"/>
           <w:citation/>
         </w:sdtPr>
+        <w:sdtEndPr/>
         <w:sdtContent>
           <w:r>
             <w:fldChar w:fldCharType="begin"/>
@@ -2280,7 +2376,19 @@
                   <w:noProof/>
                 </w:rPr>
                 <w:lastRenderedPageBreak/>
-                <w:t xml:space="preserve">Nguyen, M., Huynh, N., Tran, D., &amp; Ngo, H. (2019). Face recognition applied for smart homes using SoC. </w:t>
+                <w:t xml:space="preserve">Nguyen, M., Huynh, N., Tran, D., &amp; Ngo, H. (2019). </w:t>
+              </w:r>
+              <w:r>
+                <w:rPr>
+                  <w:noProof/>
+                </w:rPr>
+                <w:t>Apply f</w:t>
+              </w:r>
+              <w:r>
+                <w:rPr>
+                  <w:noProof/>
+                </w:rPr>
+                <w:t xml:space="preserve">ace recognition for smart homes using SoC. </w:t>
               </w:r>
               <w:r>
                 <w:rPr>
@@ -2604,12 +2712,7 @@
     </w:sdt>
     <w:p/>
     <w:sectPr>
-      <w:headerReference w:type="even" r:id="rId11"/>
-      <w:headerReference w:type="default" r:id="rId12"/>
-      <w:footerReference w:type="even" r:id="rId13"/>
-      <w:footerReference w:type="default" r:id="rId14"/>
-      <w:headerReference w:type="first" r:id="rId15"/>
-      <w:footerReference w:type="first" r:id="rId16"/>
+      <w:headerReference w:type="default" r:id="rId11"/>
       <w:pgSz w:w="12240" w:h="15840"/>
       <w:pgMar w:top="1440" w:right="1440" w:bottom="1440" w:left="1440" w:header="720" w:footer="720" w:gutter="0"/>
       <w:pgNumType w:start="1"/>
@@ -2686,6 +2789,30 @@
       </w:r>
     </w:p>
   </w:comment>
+  <w:comment w:id="4" w:author="nate nate" w:date="2022-04-23T22:56:00Z" w:initials="nn">
+    <w:p>
+      <w:pPr>
+        <w:pStyle w:val="CommentText"/>
+      </w:pPr>
+      <w:r>
+        <w:rPr>
+          <w:rStyle w:val="CommentReference"/>
+        </w:rPr>
+        <w:annotationRef/>
+      </w:r>
+      <w:r>
+        <w:t xml:space="preserve">Problem and purpose statement are direct copies into chapter 3. Keep both </w:t>
+      </w:r>
+      <w:proofErr w:type="spellStart"/>
+      <w:r>
+        <w:t>insync</w:t>
+      </w:r>
+      <w:proofErr w:type="spellEnd"/>
+      <w:r>
+        <w:t>.</w:t>
+      </w:r>
+    </w:p>
+  </w:comment>
 </w:comments>
 </file>
 
@@ -2695,6 +2822,7 @@
   <w15:commentEx w15:paraId="58FBD74B" w15:done="1"/>
   <w15:commentEx w15:paraId="507F2CD7" w15:done="1"/>
   <w15:commentEx w15:paraId="39E810B8" w15:paraIdParent="507F2CD7" w15:done="1"/>
+  <w15:commentEx w15:paraId="18DF9F8B" w15:done="0"/>
 </w15:commentsEx>
 </file>
 
@@ -2704,6 +2832,7 @@
   <w16cex:commentExtensible w16cex:durableId="25410F3C" w16cex:dateUtc="2021-11-18T23:43:00Z"/>
   <w16cex:commentExtensible w16cex:durableId="25410F66" w16cex:dateUtc="2021-11-18T23:44:00Z"/>
   <w16cex:commentExtensible w16cex:durableId="2549EF34" w16cex:dateUtc="2021-11-25T16:17:00Z"/>
+  <w16cex:commentExtensible w16cex:durableId="260F02B3" w16cex:dateUtc="2022-04-24T02:56:00Z"/>
 </w16cex:commentsExtensible>
 </file>
 
@@ -2713,6 +2842,7 @@
   <w16cid:commentId w16cid:paraId="58FBD74B" w16cid:durableId="25410F3C"/>
   <w16cid:commentId w16cid:paraId="507F2CD7" w16cid:durableId="25410F66"/>
   <w16cid:commentId w16cid:paraId="39E810B8" w16cid:durableId="2549EF34"/>
+  <w16cid:commentId w16cid:paraId="18DF9F8B" w16cid:durableId="260F02B3"/>
 </w16cid:commentsIds>
 </file>
 
@@ -2739,36 +2869,6 @@
     </w:p>
   </w:endnote>
 </w:endnotes>
-</file>
-
-<file path=word/footer1.xml><?xml version="1.0" encoding="utf-8"?>
-<w:ftr xmlns:wpc="http://schemas.microsoft.com/office/word/2010/wordprocessingCanvas" xmlns:cx="http://schemas.microsoft.com/office/drawing/2014/chartex" xmlns:cx1="http://schemas.microsoft.com/office/drawing/2015/9/8/chartex" xmlns:cx2="http://schemas.microsoft.com/office/drawing/2015/10/21/chartex" xmlns:cx3="http://schemas.microsoft.com/office/drawing/2016/5/9/chartex" xmlns:cx4="http://schemas.microsoft.com/office/drawing/2016/5/10/chartex" xmlns:cx5="http://schemas.microsoft.com/office/drawing/2016/5/11/chartex" xmlns:cx6="http://schemas.microsoft.com/office/drawing/2016/5/12/chartex" xmlns:cx7="http://schemas.microsoft.com/office/drawing/2016/5/13/chartex" xmlns:cx8="http://schemas.microsoft.com/office/drawing/2016/5/14/chartex" xmlns:mc="http://schemas.openxmlformats.org/markup-compatibility/2006" xmlns:aink="http://schemas.microsoft.com/office/drawing/2016/ink" xmlns:am3d="http://schemas.microsoft.com/office/drawing/2017/model3d" xmlns:o="urn:schemas-microsoft-com:office:office" xmlns:r="http://schemas.openxmlformats.org/officeDocument/2006/relationships" xmlns:m="http://schemas.openxmlformats.org/officeDocument/2006/math" xmlns:v="urn:schemas-microsoft-com:vml" xmlns:wp14="http://schemas.microsoft.com/office/word/2010/wordprocessingDrawing" xmlns:wp="http://schemas.openxmlformats.org/drawingml/2006/wordprocessingDrawing" xmlns:w10="urn:schemas-microsoft-com:office:word" xmlns:w="http://schemas.openxmlformats.org/wordprocessingml/2006/main" xmlns:w14="http://schemas.microsoft.com/office/word/2010/wordml" xmlns:w15="http://schemas.microsoft.com/office/word/2012/wordml" xmlns:w16cex="http://schemas.microsoft.com/office/word/2018/wordml/cex" xmlns:w16cid="http://schemas.microsoft.com/office/word/2016/wordml/cid" xmlns:w16="http://schemas.microsoft.com/office/word/2018/wordml" xmlns:w16sdtdh="http://schemas.microsoft.com/office/word/2020/wordml/sdtdatahash" xmlns:w16se="http://schemas.microsoft.com/office/word/2015/wordml/symex" xmlns:wpg="http://schemas.microsoft.com/office/word/2010/wordprocessingGroup" xmlns:wpi="http://schemas.microsoft.com/office/word/2010/wordprocessingInk" xmlns:wne="http://schemas.microsoft.com/office/word/2006/wordml" xmlns:wps="http://schemas.microsoft.com/office/word/2010/wordprocessingShape" mc:Ignorable="w14 w15 w16se w16cid w16 w16cex w16sdtdh wp14">
-  <w:p>
-    <w:pPr>
-      <w:pStyle w:val="Footer"/>
-    </w:pPr>
-  </w:p>
-</w:ftr>
-</file>
-
-<file path=word/footer2.xml><?xml version="1.0" encoding="utf-8"?>
-<w:ftr xmlns:wpc="http://schemas.microsoft.com/office/word/2010/wordprocessingCanvas" xmlns:cx="http://schemas.microsoft.com/office/drawing/2014/chartex" xmlns:cx1="http://schemas.microsoft.com/office/drawing/2015/9/8/chartex" xmlns:cx2="http://schemas.microsoft.com/office/drawing/2015/10/21/chartex" xmlns:cx3="http://schemas.microsoft.com/office/drawing/2016/5/9/chartex" xmlns:cx4="http://schemas.microsoft.com/office/drawing/2016/5/10/chartex" xmlns:cx5="http://schemas.microsoft.com/office/drawing/2016/5/11/chartex" xmlns:cx6="http://schemas.microsoft.com/office/drawing/2016/5/12/chartex" xmlns:cx7="http://schemas.microsoft.com/office/drawing/2016/5/13/chartex" xmlns:cx8="http://schemas.microsoft.com/office/drawing/2016/5/14/chartex" xmlns:mc="http://schemas.openxmlformats.org/markup-compatibility/2006" xmlns:aink="http://schemas.microsoft.com/office/drawing/2016/ink" xmlns:am3d="http://schemas.microsoft.com/office/drawing/2017/model3d" xmlns:o="urn:schemas-microsoft-com:office:office" xmlns:r="http://schemas.openxmlformats.org/officeDocument/2006/relationships" xmlns:m="http://schemas.openxmlformats.org/officeDocument/2006/math" xmlns:v="urn:schemas-microsoft-com:vml" xmlns:wp14="http://schemas.microsoft.com/office/word/2010/wordprocessingDrawing" xmlns:wp="http://schemas.openxmlformats.org/drawingml/2006/wordprocessingDrawing" xmlns:w10="urn:schemas-microsoft-com:office:word" xmlns:w="http://schemas.openxmlformats.org/wordprocessingml/2006/main" xmlns:w14="http://schemas.microsoft.com/office/word/2010/wordml" xmlns:w15="http://schemas.microsoft.com/office/word/2012/wordml" xmlns:w16cex="http://schemas.microsoft.com/office/word/2018/wordml/cex" xmlns:w16cid="http://schemas.microsoft.com/office/word/2016/wordml/cid" xmlns:w16="http://schemas.microsoft.com/office/word/2018/wordml" xmlns:w16sdtdh="http://schemas.microsoft.com/office/word/2020/wordml/sdtdatahash" xmlns:w16se="http://schemas.microsoft.com/office/word/2015/wordml/symex" xmlns:wpg="http://schemas.microsoft.com/office/word/2010/wordprocessingGroup" xmlns:wpi="http://schemas.microsoft.com/office/word/2010/wordprocessingInk" xmlns:wne="http://schemas.microsoft.com/office/word/2006/wordml" xmlns:wps="http://schemas.microsoft.com/office/word/2010/wordprocessingShape" mc:Ignorable="w14 w15 w16se w16cid w16 w16cex w16sdtdh wp14">
-  <w:p>
-    <w:pPr>
-      <w:pStyle w:val="Footer"/>
-    </w:pPr>
-  </w:p>
-</w:ftr>
-</file>
-
-<file path=word/footer3.xml><?xml version="1.0" encoding="utf-8"?>
-<w:ftr xmlns:wpc="http://schemas.microsoft.com/office/word/2010/wordprocessingCanvas" xmlns:cx="http://schemas.microsoft.com/office/drawing/2014/chartex" xmlns:cx1="http://schemas.microsoft.com/office/drawing/2015/9/8/chartex" xmlns:cx2="http://schemas.microsoft.com/office/drawing/2015/10/21/chartex" xmlns:cx3="http://schemas.microsoft.com/office/drawing/2016/5/9/chartex" xmlns:cx4="http://schemas.microsoft.com/office/drawing/2016/5/10/chartex" xmlns:cx5="http://schemas.microsoft.com/office/drawing/2016/5/11/chartex" xmlns:cx6="http://schemas.microsoft.com/office/drawing/2016/5/12/chartex" xmlns:cx7="http://schemas.microsoft.com/office/drawing/2016/5/13/chartex" xmlns:cx8="http://schemas.microsoft.com/office/drawing/2016/5/14/chartex" xmlns:mc="http://schemas.openxmlformats.org/markup-compatibility/2006" xmlns:aink="http://schemas.microsoft.com/office/drawing/2016/ink" xmlns:am3d="http://schemas.microsoft.com/office/drawing/2017/model3d" xmlns:o="urn:schemas-microsoft-com:office:office" xmlns:r="http://schemas.openxmlformats.org/officeDocument/2006/relationships" xmlns:m="http://schemas.openxmlformats.org/officeDocument/2006/math" xmlns:v="urn:schemas-microsoft-com:vml" xmlns:wp14="http://schemas.microsoft.com/office/word/2010/wordprocessingDrawing" xmlns:wp="http://schemas.openxmlformats.org/drawingml/2006/wordprocessingDrawing" xmlns:w10="urn:schemas-microsoft-com:office:word" xmlns:w="http://schemas.openxmlformats.org/wordprocessingml/2006/main" xmlns:w14="http://schemas.microsoft.com/office/word/2010/wordml" xmlns:w15="http://schemas.microsoft.com/office/word/2012/wordml" xmlns:w16cex="http://schemas.microsoft.com/office/word/2018/wordml/cex" xmlns:w16cid="http://schemas.microsoft.com/office/word/2016/wordml/cid" xmlns:w16="http://schemas.microsoft.com/office/word/2018/wordml" xmlns:w16sdtdh="http://schemas.microsoft.com/office/word/2020/wordml/sdtdatahash" xmlns:w16se="http://schemas.microsoft.com/office/word/2015/wordml/symex" xmlns:wpg="http://schemas.microsoft.com/office/word/2010/wordprocessingGroup" xmlns:wpi="http://schemas.microsoft.com/office/word/2010/wordprocessingInk" xmlns:wne="http://schemas.microsoft.com/office/word/2006/wordml" xmlns:wps="http://schemas.microsoft.com/office/word/2010/wordprocessingShape" mc:Ignorable="w14 w15 w16se w16cid w16 w16cex w16sdtdh wp14">
-  <w:p>
-    <w:pPr>
-      <w:pStyle w:val="Footer"/>
-    </w:pPr>
-  </w:p>
-</w:ftr>
 </file>
 
 <file path=word/footnotes.xml><?xml version="1.0" encoding="utf-8"?>
@@ -2802,24 +2902,17 @@
     <w:pPr>
       <w:pStyle w:val="Header"/>
     </w:pPr>
-  </w:p>
-</w:hdr>
-</file>
-
-<file path=word/header2.xml><?xml version="1.0" encoding="utf-8"?>
-<w:hdr xmlns:wpc="http://schemas.microsoft.com/office/word/2010/wordprocessingCanvas" xmlns:cx="http://schemas.microsoft.com/office/drawing/2014/chartex" xmlns:cx1="http://schemas.microsoft.com/office/drawing/2015/9/8/chartex" xmlns:cx2="http://schemas.microsoft.com/office/drawing/2015/10/21/chartex" xmlns:cx3="http://schemas.microsoft.com/office/drawing/2016/5/9/chartex" xmlns:cx4="http://schemas.microsoft.com/office/drawing/2016/5/10/chartex" xmlns:cx5="http://schemas.microsoft.com/office/drawing/2016/5/11/chartex" xmlns:cx6="http://schemas.microsoft.com/office/drawing/2016/5/12/chartex" xmlns:cx7="http://schemas.microsoft.com/office/drawing/2016/5/13/chartex" xmlns:cx8="http://schemas.microsoft.com/office/drawing/2016/5/14/chartex" xmlns:mc="http://schemas.openxmlformats.org/markup-compatibility/2006" xmlns:aink="http://schemas.microsoft.com/office/drawing/2016/ink" xmlns:am3d="http://schemas.microsoft.com/office/drawing/2017/model3d" xmlns:o="urn:schemas-microsoft-com:office:office" xmlns:r="http://schemas.openxmlformats.org/officeDocument/2006/relationships" xmlns:m="http://schemas.openxmlformats.org/officeDocument/2006/math" xmlns:v="urn:schemas-microsoft-com:vml" xmlns:wp14="http://schemas.microsoft.com/office/word/2010/wordprocessingDrawing" xmlns:wp="http://schemas.openxmlformats.org/drawingml/2006/wordprocessingDrawing" xmlns:w10="urn:schemas-microsoft-com:office:word" xmlns:w="http://schemas.openxmlformats.org/wordprocessingml/2006/main" xmlns:w14="http://schemas.microsoft.com/office/word/2010/wordml" xmlns:w15="http://schemas.microsoft.com/office/word/2012/wordml" xmlns:w16cex="http://schemas.microsoft.com/office/word/2018/wordml/cex" xmlns:w16cid="http://schemas.microsoft.com/office/word/2016/wordml/cid" xmlns:w16="http://schemas.microsoft.com/office/word/2018/wordml" xmlns:w16sdtdh="http://schemas.microsoft.com/office/word/2020/wordml/sdtdatahash" xmlns:w16se="http://schemas.microsoft.com/office/word/2015/wordml/symex" xmlns:wpg="http://schemas.microsoft.com/office/word/2010/wordprocessingGroup" xmlns:wpi="http://schemas.microsoft.com/office/word/2010/wordprocessingInk" xmlns:wne="http://schemas.microsoft.com/office/word/2006/wordml" xmlns:wps="http://schemas.microsoft.com/office/word/2010/wordprocessingShape" mc:Ignorable="w14 w15 w16se w16cid w16 w16cex w16sdtdh wp14">
-  <w:p>
-    <w:pPr>
-      <w:pStyle w:val="Header"/>
-    </w:pPr>
     <w:r>
-      <w:t>DIS-9991</w:t>
+      <w:t>DIS-99</w:t>
+    </w:r>
+    <w:r>
+      <w:t>02</w:t>
     </w:r>
     <w:r>
       <w:t xml:space="preserve">: </w:t>
     </w:r>
     <w:r>
-      <w:t>Components of a Dissertation</w:t>
+      <w:t>Dissertation Proposal</w:t>
     </w:r>
     <w:r>
       <w:tab/>
@@ -2873,16 +2966,6 @@
 </w:hdr>
 </file>
 
-<file path=word/header3.xml><?xml version="1.0" encoding="utf-8"?>
-<w:hdr xmlns:wpc="http://schemas.microsoft.com/office/word/2010/wordprocessingCanvas" xmlns:cx="http://schemas.microsoft.com/office/drawing/2014/chartex" xmlns:cx1="http://schemas.microsoft.com/office/drawing/2015/9/8/chartex" xmlns:cx2="http://schemas.microsoft.com/office/drawing/2015/10/21/chartex" xmlns:cx3="http://schemas.microsoft.com/office/drawing/2016/5/9/chartex" xmlns:cx4="http://schemas.microsoft.com/office/drawing/2016/5/10/chartex" xmlns:cx5="http://schemas.microsoft.com/office/drawing/2016/5/11/chartex" xmlns:cx6="http://schemas.microsoft.com/office/drawing/2016/5/12/chartex" xmlns:cx7="http://schemas.microsoft.com/office/drawing/2016/5/13/chartex" xmlns:cx8="http://schemas.microsoft.com/office/drawing/2016/5/14/chartex" xmlns:mc="http://schemas.openxmlformats.org/markup-compatibility/2006" xmlns:aink="http://schemas.microsoft.com/office/drawing/2016/ink" xmlns:am3d="http://schemas.microsoft.com/office/drawing/2017/model3d" xmlns:o="urn:schemas-microsoft-com:office:office" xmlns:r="http://schemas.openxmlformats.org/officeDocument/2006/relationships" xmlns:m="http://schemas.openxmlformats.org/officeDocument/2006/math" xmlns:v="urn:schemas-microsoft-com:vml" xmlns:wp14="http://schemas.microsoft.com/office/word/2010/wordprocessingDrawing" xmlns:wp="http://schemas.openxmlformats.org/drawingml/2006/wordprocessingDrawing" xmlns:w10="urn:schemas-microsoft-com:office:word" xmlns:w="http://schemas.openxmlformats.org/wordprocessingml/2006/main" xmlns:w14="http://schemas.microsoft.com/office/word/2010/wordml" xmlns:w15="http://schemas.microsoft.com/office/word/2012/wordml" xmlns:w16cex="http://schemas.microsoft.com/office/word/2018/wordml/cex" xmlns:w16cid="http://schemas.microsoft.com/office/word/2016/wordml/cid" xmlns:w16="http://schemas.microsoft.com/office/word/2018/wordml" xmlns:w16sdtdh="http://schemas.microsoft.com/office/word/2020/wordml/sdtdatahash" xmlns:w16se="http://schemas.microsoft.com/office/word/2015/wordml/symex" xmlns:wpg="http://schemas.microsoft.com/office/word/2010/wordprocessingGroup" xmlns:wpi="http://schemas.microsoft.com/office/word/2010/wordprocessingInk" xmlns:wne="http://schemas.microsoft.com/office/word/2006/wordml" xmlns:wps="http://schemas.microsoft.com/office/word/2010/wordprocessingShape" mc:Ignorable="w14 w15 w16se w16cid w16 w16cex w16sdtdh wp14">
-  <w:p>
-    <w:pPr>
-      <w:pStyle w:val="Header"/>
-    </w:pPr>
-  </w:p>
-</w:hdr>
-</file>
-
 <file path=word/people.xml><?xml version="1.0" encoding="utf-8"?>
 <w15:people xmlns:wpc="http://schemas.microsoft.com/office/word/2010/wordprocessingCanvas" xmlns:cx="http://schemas.microsoft.com/office/drawing/2014/chartex" xmlns:cx1="http://schemas.microsoft.com/office/drawing/2015/9/8/chartex" xmlns:cx2="http://schemas.microsoft.com/office/drawing/2015/10/21/chartex" xmlns:cx3="http://schemas.microsoft.com/office/drawing/2016/5/9/chartex" xmlns:cx4="http://schemas.microsoft.com/office/drawing/2016/5/10/chartex" xmlns:cx5="http://schemas.microsoft.com/office/drawing/2016/5/11/chartex" xmlns:cx6="http://schemas.microsoft.com/office/drawing/2016/5/12/chartex" xmlns:cx7="http://schemas.microsoft.com/office/drawing/2016/5/13/chartex" xmlns:cx8="http://schemas.microsoft.com/office/drawing/2016/5/14/chartex" xmlns:mc="http://schemas.openxmlformats.org/markup-compatibility/2006" xmlns:aink="http://schemas.microsoft.com/office/drawing/2016/ink" xmlns:am3d="http://schemas.microsoft.com/office/drawing/2017/model3d" xmlns:o="urn:schemas-microsoft-com:office:office" xmlns:r="http://schemas.openxmlformats.org/officeDocument/2006/relationships" xmlns:m="http://schemas.openxmlformats.org/officeDocument/2006/math" xmlns:v="urn:schemas-microsoft-com:vml" xmlns:wp14="http://schemas.microsoft.com/office/word/2010/wordprocessingDrawing" xmlns:wp="http://schemas.openxmlformats.org/drawingml/2006/wordprocessingDrawing" xmlns:w10="urn:schemas-microsoft-com:office:word" xmlns:w="http://schemas.openxmlformats.org/wordprocessingml/2006/main" xmlns:w14="http://schemas.microsoft.com/office/word/2010/wordml" xmlns:w15="http://schemas.microsoft.com/office/word/2012/wordml" xmlns:w16cex="http://schemas.microsoft.com/office/word/2018/wordml/cex" xmlns:w16cid="http://schemas.microsoft.com/office/word/2016/wordml/cid" xmlns:w16="http://schemas.microsoft.com/office/word/2018/wordml" xmlns:w16sdtdh="http://schemas.microsoft.com/office/word/2020/wordml/sdtdatahash" xmlns:w16se="http://schemas.microsoft.com/office/word/2015/wordml/symex" xmlns:wpg="http://schemas.microsoft.com/office/word/2010/wordprocessingGroup" xmlns:wpi="http://schemas.microsoft.com/office/word/2010/wordprocessingInk" xmlns:wne="http://schemas.microsoft.com/office/word/2006/wordml" xmlns:wps="http://schemas.microsoft.com/office/word/2010/wordprocessingShape" mc:Ignorable="w14 w15 w16se w16cid w16 w16cex w16sdtdh wp14">
   <w15:person w15:author="Nate Bachmeier">
@@ -2893,6 +2976,9 @@
   </w15:person>
   <w15:person w15:author="Bachmeier, Nate">
     <w15:presenceInfo w15:providerId="AD" w15:userId="S-1-5-21-1407069837-2091007605-538272213-37662606"/>
+  </w15:person>
+  <w15:person w15:author="nate nate">
+    <w15:presenceInfo w15:providerId="Windows Live" w15:userId="07ceb59a02b2b8d9"/>
   </w15:person>
 </w15:people>
 </file>
@@ -3670,6 +3756,35 @@
     <w:unhideWhenUsed/>
     <w:rsid w:val="00A92117"/>
   </w:style>
+  <w:style w:type="paragraph" w:styleId="CommentSubject">
+    <w:name w:val="annotation subject"/>
+    <w:basedOn w:val="CommentText"/>
+    <w:next w:val="CommentText"/>
+    <w:link w:val="CommentSubjectChar"/>
+    <w:uiPriority w:val="99"/>
+    <w:semiHidden/>
+    <w:unhideWhenUsed/>
+    <w:rsid w:val="00D36C69"/>
+    <w:rPr>
+      <w:b/>
+      <w:bCs/>
+    </w:rPr>
+  </w:style>
+  <w:style w:type="character" w:customStyle="1" w:styleId="CommentSubjectChar">
+    <w:name w:val="Comment Subject Char"/>
+    <w:basedOn w:val="CommentTextChar"/>
+    <w:link w:val="CommentSubject"/>
+    <w:uiPriority w:val="99"/>
+    <w:semiHidden/>
+    <w:rsid w:val="00D36C69"/>
+    <w:rPr>
+      <w:rFonts w:ascii="Times New Roman" w:hAnsi="Times New Roman" w:cs="Times New Roman"/>
+      <w:b/>
+      <w:bCs/>
+      <w:sz w:val="20"/>
+      <w:szCs w:val="20"/>
+    </w:rPr>
+  </w:style>
 </w:styles>
 </file>
 

</xml_diff>

<commit_message>
add more content to lit
</commit_message>
<xml_diff>
--- a/Chapters/BachmeierNDIS9902.ch1.docx
+++ b/Chapters/BachmeierNDIS9902.ch1.docx
@@ -330,7 +330,14 @@
     <w:p>
       <w:r>
         <w:tab/>
-        <w:t>The problem to be addressed in this study is implementing a quality assurance process for an autonomous assistant to elderly and special needs care. Multiple industry-wide trends create the need for this technology. First, the number of practicing nurses has declined for several years</w:t>
+      </w:r>
+      <w:bookmarkStart w:id="5" w:name="_Hlk101683995"/>
+      <w:r>
+        <w:t>The problem to be addressed in this study is implementing a quality assurance process for an autonomous assistant to elderly and special needs care</w:t>
+      </w:r>
+      <w:bookmarkEnd w:id="5"/>
+      <w:r>
+        <w:t>. Multiple industry-wide trends create the need for this technology. First, the number of practicing nurses has declined for several years</w:t>
       </w:r>
       <w:sdt>
         <w:sdtPr>
@@ -523,7 +530,11 @@
         <w:t>prototype autonomous assistants</w:t>
       </w:r>
       <w:r>
-        <w:t>. It requires</w:t>
+        <w:t xml:space="preserve">. It </w:t>
+      </w:r>
+      <w:bookmarkStart w:id="6" w:name="_Hlk101684639"/>
+      <w:r>
+        <w:t>requires</w:t>
       </w:r>
       <w:r>
         <w:t xml:space="preserve"> multiple domain specializations like computer networking, embedded technologies, AI/ML, and distributed computing</w:t>
@@ -555,9 +566,15 @@
           </w:r>
         </w:sdtContent>
       </w:sdt>
-      <w:r>
-        <w:t>. Each cross-cutting concern adds complexity and reduces the probability that small teams can successfully provision their test environment. Furthermore, those difficulties limit other researchers from reproducing the results. These factors slow down innovation and restrict the value researchers can contribute to the body of knowledge.</w:t>
-      </w:r>
+      <w:bookmarkEnd w:id="6"/>
+      <w:r>
+        <w:t>. Each cross-cutting concern adds complexity and reduces the probability that small teams can successfully provision their test environment</w:t>
+      </w:r>
+      <w:bookmarkStart w:id="7" w:name="_Hlk101684946"/>
+      <w:r>
+        <w:t>. Furthermore, those difficulties limit other researchers from reproducing the results. These factors slow down innovation and restrict the value researchers can contribute to the body of knowledge.</w:t>
+      </w:r>
+      <w:bookmarkEnd w:id="7"/>
     </w:p>
     <w:p/>
     <w:p/>
@@ -573,6 +590,9 @@
     <w:p>
       <w:r>
         <w:tab/>
+      </w:r>
+      <w:bookmarkStart w:id="8" w:name="_Hlk101684976"/>
+      <w:r>
         <w:t>Th</w:t>
       </w:r>
       <w:r>
@@ -585,7 +605,11 @@
         <w:t xml:space="preserve">by </w:t>
       </w:r>
       <w:r>
-        <w:t xml:space="preserve">utilizing humanoid constructs within a realistic physics simulation process like PhysX or Gazebo (Bipin, 2018; Unreal, 2021). These engines support replaying specific </w:t>
+        <w:t>utilizing humanoid constructs within a realistic physics simulation process</w:t>
+      </w:r>
+      <w:bookmarkEnd w:id="8"/>
+      <w:r>
+        <w:t xml:space="preserve"> like PhysX or Gazebo (Bipin, 2018; Unreal, 2021). These engines support replaying specific </w:t>
       </w:r>
       <w:proofErr w:type="spellStart"/>
       <w:r>
@@ -593,8 +617,13 @@
       </w:r>
       <w:proofErr w:type="spellEnd"/>
       <w:r>
-        <w:t xml:space="preserve"> human behaviors under varying character properties such as weight, flexibility, and dexterity. Next, positioning virtual cameras, instruments, and devices within the virtual world enables researchers to collect their experimentation data. Lastly, the automation can modify the environment using programmable interfaces such as raising the alarm or applying other mitigations.</w:t>
-      </w:r>
+        <w:t xml:space="preserve"> human behaviors under varying character properties such as weight, flexibility, and dexterity</w:t>
+      </w:r>
+      <w:bookmarkStart w:id="9" w:name="_Hlk101685010"/>
+      <w:r>
+        <w:t>. Next, positioning virtual cameras, instruments, and devices within the virtual world enables researchers to collect their experimentation data. Lastly, the automation can modify the environment using programmable interfaces such as raising the alarm or applying other mitigations.</w:t>
+      </w:r>
+      <w:bookmarkEnd w:id="9"/>
     </w:p>
     <w:p>
       <w:r>
@@ -728,11 +757,9 @@
       <w:r>
         <w:t xml:space="preserve">: Design-science </w:t>
       </w:r>
-      <w:proofErr w:type="spellStart"/>
-      <w:r>
-        <w:t>Guidenlines</w:t>
-      </w:r>
-      <w:proofErr w:type="spellEnd"/>
+      <w:r>
+        <w:t>Guidelines</w:t>
+      </w:r>
       <w:r>
         <w:t xml:space="preserve"> (</w:t>
       </w:r>

</xml_diff>

<commit_message>
aigh this is really bedtime
</commit_message>
<xml_diff>
--- a/Chapters/BachmeierNDIS9902.ch1.docx
+++ b/Chapters/BachmeierNDIS9902.ch1.docx
@@ -1,6 +1,6 @@
 
 <file path=word/document.xml><?xml version="1.0" encoding="utf-8"?>
-<w:document xmlns:wpc="http://schemas.microsoft.com/office/word/2010/wordprocessingCanvas" xmlns:cx="http://schemas.microsoft.com/office/drawing/2014/chartex" xmlns:cx1="http://schemas.microsoft.com/office/drawing/2015/9/8/chartex" xmlns:cx2="http://schemas.microsoft.com/office/drawing/2015/10/21/chartex" xmlns:cx3="http://schemas.microsoft.com/office/drawing/2016/5/9/chartex" xmlns:cx4="http://schemas.microsoft.com/office/drawing/2016/5/10/chartex" xmlns:cx5="http://schemas.microsoft.com/office/drawing/2016/5/11/chartex" xmlns:cx6="http://schemas.microsoft.com/office/drawing/2016/5/12/chartex" xmlns:cx7="http://schemas.microsoft.com/office/drawing/2016/5/13/chartex" xmlns:cx8="http://schemas.microsoft.com/office/drawing/2016/5/14/chartex" xmlns:mc="http://schemas.openxmlformats.org/markup-compatibility/2006" xmlns:aink="http://schemas.microsoft.com/office/drawing/2016/ink" xmlns:am3d="http://schemas.microsoft.com/office/drawing/2017/model3d" xmlns:o="urn:schemas-microsoft-com:office:office" xmlns:r="http://schemas.openxmlformats.org/officeDocument/2006/relationships" xmlns:m="http://schemas.openxmlformats.org/officeDocument/2006/math" xmlns:v="urn:schemas-microsoft-com:vml" xmlns:wp14="http://schemas.microsoft.com/office/word/2010/wordprocessingDrawing" xmlns:wp="http://schemas.openxmlformats.org/drawingml/2006/wordprocessingDrawing" xmlns:w10="urn:schemas-microsoft-com:office:word" xmlns:w="http://schemas.openxmlformats.org/wordprocessingml/2006/main" xmlns:w14="http://schemas.microsoft.com/office/word/2010/wordml" xmlns:w15="http://schemas.microsoft.com/office/word/2012/wordml" xmlns:w16cex="http://schemas.microsoft.com/office/word/2018/wordml/cex" xmlns:w16cid="http://schemas.microsoft.com/office/word/2016/wordml/cid" xmlns:w16="http://schemas.microsoft.com/office/word/2018/wordml" xmlns:w16sdtdh="http://schemas.microsoft.com/office/word/2020/wordml/sdtdatahash" xmlns:w16se="http://schemas.microsoft.com/office/word/2015/wordml/symex" xmlns:wpg="http://schemas.microsoft.com/office/word/2010/wordprocessingGroup" xmlns:wpi="http://schemas.microsoft.com/office/word/2010/wordprocessingInk" xmlns:wne="http://schemas.microsoft.com/office/word/2006/wordml" xmlns:wps="http://schemas.microsoft.com/office/word/2010/wordprocessingShape" mc:Ignorable="w14 w15 w16se w16cid w16 w16cex w16sdtdh wp14">
+<w:document xmlns:wpc="http://schemas.microsoft.com/office/word/2010/wordprocessingCanvas" xmlns:cx="http://schemas.microsoft.com/office/drawing/2014/chartex" xmlns:cx1="http://schemas.microsoft.com/office/drawing/2015/9/8/chartex" xmlns:cx2="http://schemas.microsoft.com/office/drawing/2015/10/21/chartex" xmlns:cx3="http://schemas.microsoft.com/office/drawing/2016/5/9/chartex" xmlns:cx4="http://schemas.microsoft.com/office/drawing/2016/5/10/chartex" xmlns:cx5="http://schemas.microsoft.com/office/drawing/2016/5/11/chartex" xmlns:cx6="http://schemas.microsoft.com/office/drawing/2016/5/12/chartex" xmlns:cx7="http://schemas.microsoft.com/office/drawing/2016/5/13/chartex" xmlns:cx8="http://schemas.microsoft.com/office/drawing/2016/5/14/chartex" xmlns:mc="http://schemas.openxmlformats.org/markup-compatibility/2006" xmlns:aink="http://schemas.microsoft.com/office/drawing/2016/ink" xmlns:am3d="http://schemas.microsoft.com/office/drawing/2017/model3d" xmlns:o="urn:schemas-microsoft-com:office:office" xmlns:oel="http://schemas.microsoft.com/office/2019/extlst" xmlns:r="http://schemas.openxmlformats.org/officeDocument/2006/relationships" xmlns:m="http://schemas.openxmlformats.org/officeDocument/2006/math" xmlns:v="urn:schemas-microsoft-com:vml" xmlns:wp14="http://schemas.microsoft.com/office/word/2010/wordprocessingDrawing" xmlns:wp="http://schemas.openxmlformats.org/drawingml/2006/wordprocessingDrawing" xmlns:w10="urn:schemas-microsoft-com:office:word" xmlns:w="http://schemas.openxmlformats.org/wordprocessingml/2006/main" xmlns:w14="http://schemas.microsoft.com/office/word/2010/wordml" xmlns:w15="http://schemas.microsoft.com/office/word/2012/wordml" xmlns:w16cex="http://schemas.microsoft.com/office/word/2018/wordml/cex" xmlns:w16cid="http://schemas.microsoft.com/office/word/2016/wordml/cid" xmlns:w16="http://schemas.microsoft.com/office/word/2018/wordml" xmlns:w16sdtdh="http://schemas.microsoft.com/office/word/2020/wordml/sdtdatahash" xmlns:w16se="http://schemas.microsoft.com/office/word/2015/wordml/symex" xmlns:wpg="http://schemas.microsoft.com/office/word/2010/wordprocessingGroup" xmlns:wpi="http://schemas.microsoft.com/office/word/2010/wordprocessingInk" xmlns:wne="http://schemas.microsoft.com/office/word/2006/wordml" xmlns:wps="http://schemas.microsoft.com/office/word/2010/wordprocessingShape" mc:Ignorable="w14 w15 w16se w16cid w16 w16cex w16sdtdh wp14">
   <w:body>
     <w:p/>
     <w:p/>
@@ -664,7 +664,17 @@
       </w:r>
       <w:proofErr w:type="spellEnd"/>
       <w:r>
-        <w:t xml:space="preserve">, 2021). These services streamline, focusing on the patient requirements versus simulation infrastructure. The study will use these capabilities to verify the AI/ML CV process across a reproducible gradient of character properties (e.g., weight from 80 to 500 </w:t>
+        <w:t xml:space="preserve">, 2021). </w:t>
+      </w:r>
+      <w:r>
+        <w:t>These services streamline experimentation, allowing the research to focus on the patient requirements versus simulation infrastructure</w:t>
+      </w:r>
+      <w:r>
+        <w:t xml:space="preserve">. The study will use these capabilities to verify the AI/ML CV process </w:t>
+      </w:r>
+      <w:r>
+        <w:lastRenderedPageBreak/>
+        <w:t xml:space="preserve">across a reproducible gradient of character properties (e.g., weight from 80 to 500 </w:t>
       </w:r>
       <w:proofErr w:type="spellStart"/>
       <w:r>
@@ -680,7 +690,6 @@
         <w:pStyle w:val="Heading2"/>
       </w:pPr>
       <w:r>
-        <w:lastRenderedPageBreak/>
         <w:t>Introduction to Theoretical Framework</w:t>
       </w:r>
     </w:p>
@@ -746,14 +755,27 @@
       <w:r>
         <w:t xml:space="preserve">Table </w:t>
       </w:r>
-      <w:fldSimple w:instr=" SEQ Table \* ARABIC ">
-        <w:r>
-          <w:rPr>
-            <w:noProof/>
-          </w:rPr>
-          <w:t>1</w:t>
-        </w:r>
-      </w:fldSimple>
+      <w:r>
+        <w:fldChar w:fldCharType="begin"/>
+      </w:r>
+      <w:r>
+        <w:instrText xml:space="preserve"> SEQ Table \* ARABIC </w:instrText>
+      </w:r>
+      <w:r>
+        <w:fldChar w:fldCharType="separate"/>
+      </w:r>
+      <w:r>
+        <w:rPr>
+          <w:noProof/>
+        </w:rPr>
+        <w:t>1</w:t>
+      </w:r>
+      <w:r>
+        <w:rPr>
+          <w:noProof/>
+        </w:rPr>
+        <w:fldChar w:fldCharType="end"/>
+      </w:r>
       <w:r>
         <w:t xml:space="preserve">: Design-science </w:t>
       </w:r>
@@ -1015,7 +1037,11 @@
       </w:pPr>
       <w:r>
         <w:tab/>
-        <w:t>This study uses these guidelines and conceptual steps to identify a research-worthy topic and an actionable aspect. Next, it defines an abstract approach and implements a concrete proof-of-concept, the simulation process, to assess patient monitoring (via CV) and remediation (via CPS) technologies.</w:t>
+        <w:t xml:space="preserve">This study uses these guidelines and conceptual steps to identify a research-worthy topic and an actionable aspect. Next, it defines an abstract approach and implements a concrete proof-of-concept, the simulation process, to assess patient monitoring (via CV) and remediation (via </w:t>
+      </w:r>
+      <w:r>
+        <w:lastRenderedPageBreak/>
+        <w:t>CPS) technologies.</w:t>
       </w:r>
       <w:r>
         <w:t xml:space="preserve"> Third, the artifacts expand the body of knowledge through the research questions. See Chapter 3: Research Method for more information.</w:t>
@@ -1026,7 +1052,6 @@
         <w:pStyle w:val="Heading2"/>
       </w:pPr>
       <w:r>
-        <w:lastRenderedPageBreak/>
         <w:t>Research Questions</w:t>
       </w:r>
     </w:p>
@@ -1109,17 +1134,17 @@
         <w:t>s</w:t>
       </w:r>
       <w:r>
-        <w:t xml:space="preserve">, such as bathing or intimacy. Further complicating matters, the researchers must overcome the logistical challenges </w:t>
+        <w:t xml:space="preserve">, such as bathing or intimacy. Further </w:t>
+      </w:r>
+      <w:r>
+        <w:lastRenderedPageBreak/>
+        <w:t xml:space="preserve">complicating matters, the researchers must overcome the logistical challenges </w:t>
       </w:r>
       <w:r>
         <w:t xml:space="preserve">of </w:t>
       </w:r>
       <w:r>
-        <w:t xml:space="preserve">finding representative samples, proving result reproducibility, and the economic overhead of multiple </w:t>
-      </w:r>
-      <w:r>
-        <w:lastRenderedPageBreak/>
-        <w:t xml:space="preserve">monitoring stations. Instead, this study proposes a research process using a physics simulator, animated actors, and virtual homes. The novel approach enables researchers to assess their CV algorithms across a repeatable configuration corpus. For instance, elderly patients falling is one of the most significant and avoidable reasons they need medical attention. This approach </w:t>
+        <w:t xml:space="preserve">finding representative samples, proving result reproducibility, and the economic overhead of multiple monitoring stations. Instead, this study proposes a research process using a physics simulator, animated actors, and virtual homes. The novel approach enables researchers to assess their CV algorithms across a repeatable configuration corpus. For instance, elderly patients falling is one of the most significant and avoidable reasons they need medical attention. This approach </w:t>
       </w:r>
       <w:r>
         <w:t>simulates</w:t>
@@ -1240,6 +1265,7 @@
         <w:ind w:firstLine="720"/>
       </w:pPr>
       <w:r>
+        <w:lastRenderedPageBreak/>
         <w:t>Computer (or machine) vision is a set of capabilities that extract information from 2D and 3D images</w:t>
       </w:r>
       <w:sdt>
@@ -1278,7 +1304,6 @@
         <w:pStyle w:val="Heading3"/>
       </w:pPr>
       <w:r>
-        <w:lastRenderedPageBreak/>
         <w:t>Convolutional Neural Network (CNN)</w:t>
       </w:r>
     </w:p>
@@ -1590,6 +1615,7 @@
     </w:p>
     <w:p>
       <w:r>
+        <w:lastRenderedPageBreak/>
         <w:tab/>
         <w:t xml:space="preserve">This chapter introduced the central problem statement that researchers need to study privacy-sensitive contexts like in-home monitoring of elderly and special needs patients. Those researchers encounter challenges spanning personal privacy, logistical, </w:t>
       </w:r>
@@ -1599,11 +1625,7 @@
       </w:r>
       <w:proofErr w:type="gramEnd"/>
       <w:r>
-        <w:t xml:space="preserve"> and diverse </w:t>
-      </w:r>
-      <w:r>
-        <w:lastRenderedPageBreak/>
-        <w:t>representation, and costs, among other entry barriers. After mitigating these issues, the research results are difficult and expensive to reproduce.</w:t>
+        <w:t xml:space="preserve"> and diverse representation, and costs, among other entry barriers. After mitigating these issues, the research results are difficult and expensive to reproduce.</w:t>
       </w:r>
     </w:p>
     <w:p>
@@ -2751,7 +2773,7 @@
 </file>
 
 <file path=word/comments.xml><?xml version="1.0" encoding="utf-8"?>
-<w:comments xmlns:wpc="http://schemas.microsoft.com/office/word/2010/wordprocessingCanvas" xmlns:cx="http://schemas.microsoft.com/office/drawing/2014/chartex" xmlns:cx1="http://schemas.microsoft.com/office/drawing/2015/9/8/chartex" xmlns:cx2="http://schemas.microsoft.com/office/drawing/2015/10/21/chartex" xmlns:cx3="http://schemas.microsoft.com/office/drawing/2016/5/9/chartex" xmlns:cx4="http://schemas.microsoft.com/office/drawing/2016/5/10/chartex" xmlns:cx5="http://schemas.microsoft.com/office/drawing/2016/5/11/chartex" xmlns:cx6="http://schemas.microsoft.com/office/drawing/2016/5/12/chartex" xmlns:cx7="http://schemas.microsoft.com/office/drawing/2016/5/13/chartex" xmlns:cx8="http://schemas.microsoft.com/office/drawing/2016/5/14/chartex" xmlns:mc="http://schemas.openxmlformats.org/markup-compatibility/2006" xmlns:aink="http://schemas.microsoft.com/office/drawing/2016/ink" xmlns:am3d="http://schemas.microsoft.com/office/drawing/2017/model3d" xmlns:o="urn:schemas-microsoft-com:office:office" xmlns:r="http://schemas.openxmlformats.org/officeDocument/2006/relationships" xmlns:m="http://schemas.openxmlformats.org/officeDocument/2006/math" xmlns:v="urn:schemas-microsoft-com:vml" xmlns:wp14="http://schemas.microsoft.com/office/word/2010/wordprocessingDrawing" xmlns:wp="http://schemas.openxmlformats.org/drawingml/2006/wordprocessingDrawing" xmlns:w10="urn:schemas-microsoft-com:office:word" xmlns:w="http://schemas.openxmlformats.org/wordprocessingml/2006/main" xmlns:w14="http://schemas.microsoft.com/office/word/2010/wordml" xmlns:w15="http://schemas.microsoft.com/office/word/2012/wordml" xmlns:w16cex="http://schemas.microsoft.com/office/word/2018/wordml/cex" xmlns:w16cid="http://schemas.microsoft.com/office/word/2016/wordml/cid" xmlns:w16="http://schemas.microsoft.com/office/word/2018/wordml" xmlns:w16sdtdh="http://schemas.microsoft.com/office/word/2020/wordml/sdtdatahash" xmlns:w16se="http://schemas.microsoft.com/office/word/2015/wordml/symex" xmlns:wpg="http://schemas.microsoft.com/office/word/2010/wordprocessingGroup" xmlns:wpi="http://schemas.microsoft.com/office/word/2010/wordprocessingInk" xmlns:wne="http://schemas.microsoft.com/office/word/2006/wordml" xmlns:wps="http://schemas.microsoft.com/office/word/2010/wordprocessingShape" mc:Ignorable="w14 w15 w16se w16cid w16 w16cex w16sdtdh wp14">
+<w:comments xmlns:wpc="http://schemas.microsoft.com/office/word/2010/wordprocessingCanvas" xmlns:cx="http://schemas.microsoft.com/office/drawing/2014/chartex" xmlns:cx1="http://schemas.microsoft.com/office/drawing/2015/9/8/chartex" xmlns:cx2="http://schemas.microsoft.com/office/drawing/2015/10/21/chartex" xmlns:cx3="http://schemas.microsoft.com/office/drawing/2016/5/9/chartex" xmlns:cx4="http://schemas.microsoft.com/office/drawing/2016/5/10/chartex" xmlns:cx5="http://schemas.microsoft.com/office/drawing/2016/5/11/chartex" xmlns:cx6="http://schemas.microsoft.com/office/drawing/2016/5/12/chartex" xmlns:cx7="http://schemas.microsoft.com/office/drawing/2016/5/13/chartex" xmlns:cx8="http://schemas.microsoft.com/office/drawing/2016/5/14/chartex" xmlns:mc="http://schemas.openxmlformats.org/markup-compatibility/2006" xmlns:aink="http://schemas.microsoft.com/office/drawing/2016/ink" xmlns:am3d="http://schemas.microsoft.com/office/drawing/2017/model3d" xmlns:o="urn:schemas-microsoft-com:office:office" xmlns:oel="http://schemas.microsoft.com/office/2019/extlst" xmlns:r="http://schemas.openxmlformats.org/officeDocument/2006/relationships" xmlns:m="http://schemas.openxmlformats.org/officeDocument/2006/math" xmlns:v="urn:schemas-microsoft-com:vml" xmlns:wp14="http://schemas.microsoft.com/office/word/2010/wordprocessingDrawing" xmlns:wp="http://schemas.openxmlformats.org/drawingml/2006/wordprocessingDrawing" xmlns:w10="urn:schemas-microsoft-com:office:word" xmlns:w="http://schemas.openxmlformats.org/wordprocessingml/2006/main" xmlns:w14="http://schemas.microsoft.com/office/word/2010/wordml" xmlns:w15="http://schemas.microsoft.com/office/word/2012/wordml" xmlns:w16cex="http://schemas.microsoft.com/office/word/2018/wordml/cex" xmlns:w16cid="http://schemas.microsoft.com/office/word/2016/wordml/cid" xmlns:w16="http://schemas.microsoft.com/office/word/2018/wordml" xmlns:w16sdtdh="http://schemas.microsoft.com/office/word/2020/wordml/sdtdatahash" xmlns:w16se="http://schemas.microsoft.com/office/word/2015/wordml/symex" xmlns:wpg="http://schemas.microsoft.com/office/word/2010/wordprocessingGroup" xmlns:wpi="http://schemas.microsoft.com/office/word/2010/wordprocessingInk" xmlns:wne="http://schemas.microsoft.com/office/word/2006/wordml" xmlns:wps="http://schemas.microsoft.com/office/word/2010/wordprocessingShape" mc:Ignorable="w14 w15 w16se w16cid w16 w16cex w16sdtdh wp14">
   <w:comment w:id="0" w:author="Nate Bachmeier" w:date="2021-12-05T11:51:00Z" w:initials="NB">
     <w:p>
       <w:pPr>
@@ -2844,7 +2866,7 @@
 </file>
 
 <file path=word/commentsExtended.xml><?xml version="1.0" encoding="utf-8"?>
-<w15:commentsEx xmlns:wpc="http://schemas.microsoft.com/office/word/2010/wordprocessingCanvas" xmlns:cx="http://schemas.microsoft.com/office/drawing/2014/chartex" xmlns:cx1="http://schemas.microsoft.com/office/drawing/2015/9/8/chartex" xmlns:cx2="http://schemas.microsoft.com/office/drawing/2015/10/21/chartex" xmlns:cx3="http://schemas.microsoft.com/office/drawing/2016/5/9/chartex" xmlns:cx4="http://schemas.microsoft.com/office/drawing/2016/5/10/chartex" xmlns:cx5="http://schemas.microsoft.com/office/drawing/2016/5/11/chartex" xmlns:cx6="http://schemas.microsoft.com/office/drawing/2016/5/12/chartex" xmlns:cx7="http://schemas.microsoft.com/office/drawing/2016/5/13/chartex" xmlns:cx8="http://schemas.microsoft.com/office/drawing/2016/5/14/chartex" xmlns:mc="http://schemas.openxmlformats.org/markup-compatibility/2006" xmlns:aink="http://schemas.microsoft.com/office/drawing/2016/ink" xmlns:am3d="http://schemas.microsoft.com/office/drawing/2017/model3d" xmlns:o="urn:schemas-microsoft-com:office:office" xmlns:r="http://schemas.openxmlformats.org/officeDocument/2006/relationships" xmlns:m="http://schemas.openxmlformats.org/officeDocument/2006/math" xmlns:v="urn:schemas-microsoft-com:vml" xmlns:wp14="http://schemas.microsoft.com/office/word/2010/wordprocessingDrawing" xmlns:wp="http://schemas.openxmlformats.org/drawingml/2006/wordprocessingDrawing" xmlns:w10="urn:schemas-microsoft-com:office:word" xmlns:w="http://schemas.openxmlformats.org/wordprocessingml/2006/main" xmlns:w14="http://schemas.microsoft.com/office/word/2010/wordml" xmlns:w15="http://schemas.microsoft.com/office/word/2012/wordml" xmlns:w16cex="http://schemas.microsoft.com/office/word/2018/wordml/cex" xmlns:w16cid="http://schemas.microsoft.com/office/word/2016/wordml/cid" xmlns:w16="http://schemas.microsoft.com/office/word/2018/wordml" xmlns:w16sdtdh="http://schemas.microsoft.com/office/word/2020/wordml/sdtdatahash" xmlns:w16se="http://schemas.microsoft.com/office/word/2015/wordml/symex" xmlns:wpg="http://schemas.microsoft.com/office/word/2010/wordprocessingGroup" xmlns:wpi="http://schemas.microsoft.com/office/word/2010/wordprocessingInk" xmlns:wne="http://schemas.microsoft.com/office/word/2006/wordml" xmlns:wps="http://schemas.microsoft.com/office/word/2010/wordprocessingShape" mc:Ignorable="w14 w15 w16se w16cid w16 w16cex w16sdtdh wp14">
+<w15:commentsEx xmlns:wpc="http://schemas.microsoft.com/office/word/2010/wordprocessingCanvas" xmlns:cx="http://schemas.microsoft.com/office/drawing/2014/chartex" xmlns:cx1="http://schemas.microsoft.com/office/drawing/2015/9/8/chartex" xmlns:cx2="http://schemas.microsoft.com/office/drawing/2015/10/21/chartex" xmlns:cx3="http://schemas.microsoft.com/office/drawing/2016/5/9/chartex" xmlns:cx4="http://schemas.microsoft.com/office/drawing/2016/5/10/chartex" xmlns:cx5="http://schemas.microsoft.com/office/drawing/2016/5/11/chartex" xmlns:cx6="http://schemas.microsoft.com/office/drawing/2016/5/12/chartex" xmlns:cx7="http://schemas.microsoft.com/office/drawing/2016/5/13/chartex" xmlns:cx8="http://schemas.microsoft.com/office/drawing/2016/5/14/chartex" xmlns:mc="http://schemas.openxmlformats.org/markup-compatibility/2006" xmlns:aink="http://schemas.microsoft.com/office/drawing/2016/ink" xmlns:am3d="http://schemas.microsoft.com/office/drawing/2017/model3d" xmlns:o="urn:schemas-microsoft-com:office:office" xmlns:oel="http://schemas.microsoft.com/office/2019/extlst" xmlns:r="http://schemas.openxmlformats.org/officeDocument/2006/relationships" xmlns:m="http://schemas.openxmlformats.org/officeDocument/2006/math" xmlns:v="urn:schemas-microsoft-com:vml" xmlns:wp14="http://schemas.microsoft.com/office/word/2010/wordprocessingDrawing" xmlns:wp="http://schemas.openxmlformats.org/drawingml/2006/wordprocessingDrawing" xmlns:w10="urn:schemas-microsoft-com:office:word" xmlns:w="http://schemas.openxmlformats.org/wordprocessingml/2006/main" xmlns:w14="http://schemas.microsoft.com/office/word/2010/wordml" xmlns:w15="http://schemas.microsoft.com/office/word/2012/wordml" xmlns:w16cex="http://schemas.microsoft.com/office/word/2018/wordml/cex" xmlns:w16cid="http://schemas.microsoft.com/office/word/2016/wordml/cid" xmlns:w16="http://schemas.microsoft.com/office/word/2018/wordml" xmlns:w16sdtdh="http://schemas.microsoft.com/office/word/2020/wordml/sdtdatahash" xmlns:w16se="http://schemas.microsoft.com/office/word/2015/wordml/symex" xmlns:wpg="http://schemas.microsoft.com/office/word/2010/wordprocessingGroup" xmlns:wpi="http://schemas.microsoft.com/office/word/2010/wordprocessingInk" xmlns:wne="http://schemas.microsoft.com/office/word/2006/wordml" xmlns:wps="http://schemas.microsoft.com/office/word/2010/wordprocessingShape" mc:Ignorable="w14 w15 w16se w16cid w16 w16cex w16sdtdh wp14">
   <w15:commentEx w15:paraId="50DD686C" w15:done="1"/>
   <w15:commentEx w15:paraId="58FBD74B" w15:done="1"/>
   <w15:commentEx w15:paraId="507F2CD7" w15:done="1"/>
@@ -2854,7 +2876,7 @@
 </file>
 
 <file path=word/commentsExtensible.xml><?xml version="1.0" encoding="utf-8"?>
-<w16cex:commentsExtensible xmlns:wpc="http://schemas.microsoft.com/office/word/2010/wordprocessingCanvas" xmlns:cx="http://schemas.microsoft.com/office/drawing/2014/chartex" xmlns:cx1="http://schemas.microsoft.com/office/drawing/2015/9/8/chartex" xmlns:cx2="http://schemas.microsoft.com/office/drawing/2015/10/21/chartex" xmlns:cx3="http://schemas.microsoft.com/office/drawing/2016/5/9/chartex" xmlns:cx4="http://schemas.microsoft.com/office/drawing/2016/5/10/chartex" xmlns:cx5="http://schemas.microsoft.com/office/drawing/2016/5/11/chartex" xmlns:cx6="http://schemas.microsoft.com/office/drawing/2016/5/12/chartex" xmlns:cx7="http://schemas.microsoft.com/office/drawing/2016/5/13/chartex" xmlns:cx8="http://schemas.microsoft.com/office/drawing/2016/5/14/chartex" xmlns:mc="http://schemas.openxmlformats.org/markup-compatibility/2006" xmlns:aink="http://schemas.microsoft.com/office/drawing/2016/ink" xmlns:am3d="http://schemas.microsoft.com/office/drawing/2017/model3d" xmlns:o="urn:schemas-microsoft-com:office:office" xmlns:r="http://schemas.openxmlformats.org/officeDocument/2006/relationships" xmlns:m="http://schemas.openxmlformats.org/officeDocument/2006/math" xmlns:v="urn:schemas-microsoft-com:vml" xmlns:wp14="http://schemas.microsoft.com/office/word/2010/wordprocessingDrawing" xmlns:wp="http://schemas.openxmlformats.org/drawingml/2006/wordprocessingDrawing" xmlns:w10="urn:schemas-microsoft-com:office:word" xmlns:w="http://schemas.openxmlformats.org/wordprocessingml/2006/main" xmlns:w14="http://schemas.microsoft.com/office/word/2010/wordml" xmlns:w15="http://schemas.microsoft.com/office/word/2012/wordml" xmlns:w16cex="http://schemas.microsoft.com/office/word/2018/wordml/cex" xmlns:w16cid="http://schemas.microsoft.com/office/word/2016/wordml/cid" xmlns:w16="http://schemas.microsoft.com/office/word/2018/wordml" xmlns:w16sdtdh="http://schemas.microsoft.com/office/word/2020/wordml/sdtdatahash" xmlns:w16se="http://schemas.microsoft.com/office/word/2015/wordml/symex" xmlns:wpg="http://schemas.microsoft.com/office/word/2010/wordprocessingGroup" xmlns:wpi="http://schemas.microsoft.com/office/word/2010/wordprocessingInk" xmlns:wne="http://schemas.microsoft.com/office/word/2006/wordml" xmlns:wps="http://schemas.microsoft.com/office/word/2010/wordprocessingShape" mc:Ignorable="w14 w15 w16se w16cid w16 w16cex w16sdtdh wp14">
+<w16cex:commentsExtensible xmlns:wpc="http://schemas.microsoft.com/office/word/2010/wordprocessingCanvas" xmlns:cx="http://schemas.microsoft.com/office/drawing/2014/chartex" xmlns:cx1="http://schemas.microsoft.com/office/drawing/2015/9/8/chartex" xmlns:cx2="http://schemas.microsoft.com/office/drawing/2015/10/21/chartex" xmlns:cx3="http://schemas.microsoft.com/office/drawing/2016/5/9/chartex" xmlns:cx4="http://schemas.microsoft.com/office/drawing/2016/5/10/chartex" xmlns:cx5="http://schemas.microsoft.com/office/drawing/2016/5/11/chartex" xmlns:cx6="http://schemas.microsoft.com/office/drawing/2016/5/12/chartex" xmlns:cx7="http://schemas.microsoft.com/office/drawing/2016/5/13/chartex" xmlns:cx8="http://schemas.microsoft.com/office/drawing/2016/5/14/chartex" xmlns:mc="http://schemas.openxmlformats.org/markup-compatibility/2006" xmlns:aink="http://schemas.microsoft.com/office/drawing/2016/ink" xmlns:am3d="http://schemas.microsoft.com/office/drawing/2017/model3d" xmlns:o="urn:schemas-microsoft-com:office:office" xmlns:oel="http://schemas.microsoft.com/office/2019/extlst" xmlns:r="http://schemas.openxmlformats.org/officeDocument/2006/relationships" xmlns:m="http://schemas.openxmlformats.org/officeDocument/2006/math" xmlns:v="urn:schemas-microsoft-com:vml" xmlns:wp14="http://schemas.microsoft.com/office/word/2010/wordprocessingDrawing" xmlns:wp="http://schemas.openxmlformats.org/drawingml/2006/wordprocessingDrawing" xmlns:w10="urn:schemas-microsoft-com:office:word" xmlns:w="http://schemas.openxmlformats.org/wordprocessingml/2006/main" xmlns:w14="http://schemas.microsoft.com/office/word/2010/wordml" xmlns:w15="http://schemas.microsoft.com/office/word/2012/wordml" xmlns:w16cex="http://schemas.microsoft.com/office/word/2018/wordml/cex" xmlns:w16cid="http://schemas.microsoft.com/office/word/2016/wordml/cid" xmlns:w16="http://schemas.microsoft.com/office/word/2018/wordml" xmlns:w16sdtdh="http://schemas.microsoft.com/office/word/2020/wordml/sdtdatahash" xmlns:w16se="http://schemas.microsoft.com/office/word/2015/wordml/symex" xmlns:wpg="http://schemas.microsoft.com/office/word/2010/wordprocessingGroup" xmlns:wpi="http://schemas.microsoft.com/office/word/2010/wordprocessingInk" xmlns:wne="http://schemas.microsoft.com/office/word/2006/wordml" xmlns:wps="http://schemas.microsoft.com/office/word/2010/wordprocessingShape" mc:Ignorable="w14 w15 w16se w16cid w16 w16cex w16sdtdh wp14">
   <w16cex:commentExtensible w16cex:durableId="2557263A" w16cex:dateUtc="2021-12-05T16:51:00Z"/>
   <w16cex:commentExtensible w16cex:durableId="25410F3C" w16cex:dateUtc="2021-11-18T23:43:00Z"/>
   <w16cex:commentExtensible w16cex:durableId="25410F66" w16cex:dateUtc="2021-11-18T23:44:00Z"/>
@@ -2864,7 +2886,7 @@
 </file>
 
 <file path=word/commentsIds.xml><?xml version="1.0" encoding="utf-8"?>
-<w16cid:commentsIds xmlns:wpc="http://schemas.microsoft.com/office/word/2010/wordprocessingCanvas" xmlns:cx="http://schemas.microsoft.com/office/drawing/2014/chartex" xmlns:cx1="http://schemas.microsoft.com/office/drawing/2015/9/8/chartex" xmlns:cx2="http://schemas.microsoft.com/office/drawing/2015/10/21/chartex" xmlns:cx3="http://schemas.microsoft.com/office/drawing/2016/5/9/chartex" xmlns:cx4="http://schemas.microsoft.com/office/drawing/2016/5/10/chartex" xmlns:cx5="http://schemas.microsoft.com/office/drawing/2016/5/11/chartex" xmlns:cx6="http://schemas.microsoft.com/office/drawing/2016/5/12/chartex" xmlns:cx7="http://schemas.microsoft.com/office/drawing/2016/5/13/chartex" xmlns:cx8="http://schemas.microsoft.com/office/drawing/2016/5/14/chartex" xmlns:mc="http://schemas.openxmlformats.org/markup-compatibility/2006" xmlns:aink="http://schemas.microsoft.com/office/drawing/2016/ink" xmlns:am3d="http://schemas.microsoft.com/office/drawing/2017/model3d" xmlns:o="urn:schemas-microsoft-com:office:office" xmlns:r="http://schemas.openxmlformats.org/officeDocument/2006/relationships" xmlns:m="http://schemas.openxmlformats.org/officeDocument/2006/math" xmlns:v="urn:schemas-microsoft-com:vml" xmlns:wp14="http://schemas.microsoft.com/office/word/2010/wordprocessingDrawing" xmlns:wp="http://schemas.openxmlformats.org/drawingml/2006/wordprocessingDrawing" xmlns:w10="urn:schemas-microsoft-com:office:word" xmlns:w="http://schemas.openxmlformats.org/wordprocessingml/2006/main" xmlns:w14="http://schemas.microsoft.com/office/word/2010/wordml" xmlns:w15="http://schemas.microsoft.com/office/word/2012/wordml" xmlns:w16cex="http://schemas.microsoft.com/office/word/2018/wordml/cex" xmlns:w16cid="http://schemas.microsoft.com/office/word/2016/wordml/cid" xmlns:w16="http://schemas.microsoft.com/office/word/2018/wordml" xmlns:w16sdtdh="http://schemas.microsoft.com/office/word/2020/wordml/sdtdatahash" xmlns:w16se="http://schemas.microsoft.com/office/word/2015/wordml/symex" xmlns:wpg="http://schemas.microsoft.com/office/word/2010/wordprocessingGroup" xmlns:wpi="http://schemas.microsoft.com/office/word/2010/wordprocessingInk" xmlns:wne="http://schemas.microsoft.com/office/word/2006/wordml" xmlns:wps="http://schemas.microsoft.com/office/word/2010/wordprocessingShape" mc:Ignorable="w14 w15 w16se w16cid w16 w16cex w16sdtdh wp14">
+<w16cid:commentsIds xmlns:wpc="http://schemas.microsoft.com/office/word/2010/wordprocessingCanvas" xmlns:cx="http://schemas.microsoft.com/office/drawing/2014/chartex" xmlns:cx1="http://schemas.microsoft.com/office/drawing/2015/9/8/chartex" xmlns:cx2="http://schemas.microsoft.com/office/drawing/2015/10/21/chartex" xmlns:cx3="http://schemas.microsoft.com/office/drawing/2016/5/9/chartex" xmlns:cx4="http://schemas.microsoft.com/office/drawing/2016/5/10/chartex" xmlns:cx5="http://schemas.microsoft.com/office/drawing/2016/5/11/chartex" xmlns:cx6="http://schemas.microsoft.com/office/drawing/2016/5/12/chartex" xmlns:cx7="http://schemas.microsoft.com/office/drawing/2016/5/13/chartex" xmlns:cx8="http://schemas.microsoft.com/office/drawing/2016/5/14/chartex" xmlns:mc="http://schemas.openxmlformats.org/markup-compatibility/2006" xmlns:aink="http://schemas.microsoft.com/office/drawing/2016/ink" xmlns:am3d="http://schemas.microsoft.com/office/drawing/2017/model3d" xmlns:o="urn:schemas-microsoft-com:office:office" xmlns:oel="http://schemas.microsoft.com/office/2019/extlst" xmlns:r="http://schemas.openxmlformats.org/officeDocument/2006/relationships" xmlns:m="http://schemas.openxmlformats.org/officeDocument/2006/math" xmlns:v="urn:schemas-microsoft-com:vml" xmlns:wp14="http://schemas.microsoft.com/office/word/2010/wordprocessingDrawing" xmlns:wp="http://schemas.openxmlformats.org/drawingml/2006/wordprocessingDrawing" xmlns:w10="urn:schemas-microsoft-com:office:word" xmlns:w="http://schemas.openxmlformats.org/wordprocessingml/2006/main" xmlns:w14="http://schemas.microsoft.com/office/word/2010/wordml" xmlns:w15="http://schemas.microsoft.com/office/word/2012/wordml" xmlns:w16cex="http://schemas.microsoft.com/office/word/2018/wordml/cex" xmlns:w16cid="http://schemas.microsoft.com/office/word/2016/wordml/cid" xmlns:w16="http://schemas.microsoft.com/office/word/2018/wordml" xmlns:w16sdtdh="http://schemas.microsoft.com/office/word/2020/wordml/sdtdatahash" xmlns:w16se="http://schemas.microsoft.com/office/word/2015/wordml/symex" xmlns:wpg="http://schemas.microsoft.com/office/word/2010/wordprocessingGroup" xmlns:wpi="http://schemas.microsoft.com/office/word/2010/wordprocessingInk" xmlns:wne="http://schemas.microsoft.com/office/word/2006/wordml" xmlns:wps="http://schemas.microsoft.com/office/word/2010/wordprocessingShape" mc:Ignorable="w14 w15 w16se w16cid w16 w16cex w16sdtdh wp14">
   <w16cid:commentId w16cid:paraId="50DD686C" w16cid:durableId="2557263A"/>
   <w16cid:commentId w16cid:paraId="58FBD74B" w16cid:durableId="25410F3C"/>
   <w16cid:commentId w16cid:paraId="507F2CD7" w16cid:durableId="25410F66"/>
@@ -2874,7 +2896,7 @@
 </file>
 
 <file path=word/endnotes.xml><?xml version="1.0" encoding="utf-8"?>
-<w:endnotes xmlns:wpc="http://schemas.microsoft.com/office/word/2010/wordprocessingCanvas" xmlns:cx="http://schemas.microsoft.com/office/drawing/2014/chartex" xmlns:cx1="http://schemas.microsoft.com/office/drawing/2015/9/8/chartex" xmlns:cx2="http://schemas.microsoft.com/office/drawing/2015/10/21/chartex" xmlns:cx3="http://schemas.microsoft.com/office/drawing/2016/5/9/chartex" xmlns:cx4="http://schemas.microsoft.com/office/drawing/2016/5/10/chartex" xmlns:cx5="http://schemas.microsoft.com/office/drawing/2016/5/11/chartex" xmlns:cx6="http://schemas.microsoft.com/office/drawing/2016/5/12/chartex" xmlns:cx7="http://schemas.microsoft.com/office/drawing/2016/5/13/chartex" xmlns:cx8="http://schemas.microsoft.com/office/drawing/2016/5/14/chartex" xmlns:mc="http://schemas.openxmlformats.org/markup-compatibility/2006" xmlns:aink="http://schemas.microsoft.com/office/drawing/2016/ink" xmlns:am3d="http://schemas.microsoft.com/office/drawing/2017/model3d" xmlns:o="urn:schemas-microsoft-com:office:office" xmlns:r="http://schemas.openxmlformats.org/officeDocument/2006/relationships" xmlns:m="http://schemas.openxmlformats.org/officeDocument/2006/math" xmlns:v="urn:schemas-microsoft-com:vml" xmlns:wp14="http://schemas.microsoft.com/office/word/2010/wordprocessingDrawing" xmlns:wp="http://schemas.openxmlformats.org/drawingml/2006/wordprocessingDrawing" xmlns:w10="urn:schemas-microsoft-com:office:word" xmlns:w="http://schemas.openxmlformats.org/wordprocessingml/2006/main" xmlns:w14="http://schemas.microsoft.com/office/word/2010/wordml" xmlns:w15="http://schemas.microsoft.com/office/word/2012/wordml" xmlns:w16cex="http://schemas.microsoft.com/office/word/2018/wordml/cex" xmlns:w16cid="http://schemas.microsoft.com/office/word/2016/wordml/cid" xmlns:w16="http://schemas.microsoft.com/office/word/2018/wordml" xmlns:w16sdtdh="http://schemas.microsoft.com/office/word/2020/wordml/sdtdatahash" xmlns:w16se="http://schemas.microsoft.com/office/word/2015/wordml/symex" xmlns:wpg="http://schemas.microsoft.com/office/word/2010/wordprocessingGroup" xmlns:wpi="http://schemas.microsoft.com/office/word/2010/wordprocessingInk" xmlns:wne="http://schemas.microsoft.com/office/word/2006/wordml" xmlns:wps="http://schemas.microsoft.com/office/word/2010/wordprocessingShape" mc:Ignorable="w14 w15 w16se w16cid w16 w16cex w16sdtdh wp14">
+<w:endnotes xmlns:wpc="http://schemas.microsoft.com/office/word/2010/wordprocessingCanvas" xmlns:cx="http://schemas.microsoft.com/office/drawing/2014/chartex" xmlns:cx1="http://schemas.microsoft.com/office/drawing/2015/9/8/chartex" xmlns:cx2="http://schemas.microsoft.com/office/drawing/2015/10/21/chartex" xmlns:cx3="http://schemas.microsoft.com/office/drawing/2016/5/9/chartex" xmlns:cx4="http://schemas.microsoft.com/office/drawing/2016/5/10/chartex" xmlns:cx5="http://schemas.microsoft.com/office/drawing/2016/5/11/chartex" xmlns:cx6="http://schemas.microsoft.com/office/drawing/2016/5/12/chartex" xmlns:cx7="http://schemas.microsoft.com/office/drawing/2016/5/13/chartex" xmlns:cx8="http://schemas.microsoft.com/office/drawing/2016/5/14/chartex" xmlns:mc="http://schemas.openxmlformats.org/markup-compatibility/2006" xmlns:aink="http://schemas.microsoft.com/office/drawing/2016/ink" xmlns:am3d="http://schemas.microsoft.com/office/drawing/2017/model3d" xmlns:o="urn:schemas-microsoft-com:office:office" xmlns:oel="http://schemas.microsoft.com/office/2019/extlst" xmlns:r="http://schemas.openxmlformats.org/officeDocument/2006/relationships" xmlns:m="http://schemas.openxmlformats.org/officeDocument/2006/math" xmlns:v="urn:schemas-microsoft-com:vml" xmlns:wp14="http://schemas.microsoft.com/office/word/2010/wordprocessingDrawing" xmlns:wp="http://schemas.openxmlformats.org/drawingml/2006/wordprocessingDrawing" xmlns:w10="urn:schemas-microsoft-com:office:word" xmlns:w="http://schemas.openxmlformats.org/wordprocessingml/2006/main" xmlns:w14="http://schemas.microsoft.com/office/word/2010/wordml" xmlns:w15="http://schemas.microsoft.com/office/word/2012/wordml" xmlns:w16cex="http://schemas.microsoft.com/office/word/2018/wordml/cex" xmlns:w16cid="http://schemas.microsoft.com/office/word/2016/wordml/cid" xmlns:w16="http://schemas.microsoft.com/office/word/2018/wordml" xmlns:w16sdtdh="http://schemas.microsoft.com/office/word/2020/wordml/sdtdatahash" xmlns:w16se="http://schemas.microsoft.com/office/word/2015/wordml/symex" xmlns:wpg="http://schemas.microsoft.com/office/word/2010/wordprocessingGroup" xmlns:wpi="http://schemas.microsoft.com/office/word/2010/wordprocessingInk" xmlns:wne="http://schemas.microsoft.com/office/word/2006/wordml" xmlns:wps="http://schemas.microsoft.com/office/word/2010/wordprocessingShape" mc:Ignorable="w14 w15 w16se w16cid w16 w16cex w16sdtdh wp14">
   <w:endnote w:type="separator" w:id="-1">
     <w:p>
       <w:pPr>
@@ -2899,7 +2921,7 @@
 </file>
 
 <file path=word/footnotes.xml><?xml version="1.0" encoding="utf-8"?>
-<w:footnotes xmlns:wpc="http://schemas.microsoft.com/office/word/2010/wordprocessingCanvas" xmlns:cx="http://schemas.microsoft.com/office/drawing/2014/chartex" xmlns:cx1="http://schemas.microsoft.com/office/drawing/2015/9/8/chartex" xmlns:cx2="http://schemas.microsoft.com/office/drawing/2015/10/21/chartex" xmlns:cx3="http://schemas.microsoft.com/office/drawing/2016/5/9/chartex" xmlns:cx4="http://schemas.microsoft.com/office/drawing/2016/5/10/chartex" xmlns:cx5="http://schemas.microsoft.com/office/drawing/2016/5/11/chartex" xmlns:cx6="http://schemas.microsoft.com/office/drawing/2016/5/12/chartex" xmlns:cx7="http://schemas.microsoft.com/office/drawing/2016/5/13/chartex" xmlns:cx8="http://schemas.microsoft.com/office/drawing/2016/5/14/chartex" xmlns:mc="http://schemas.openxmlformats.org/markup-compatibility/2006" xmlns:aink="http://schemas.microsoft.com/office/drawing/2016/ink" xmlns:am3d="http://schemas.microsoft.com/office/drawing/2017/model3d" xmlns:o="urn:schemas-microsoft-com:office:office" xmlns:r="http://schemas.openxmlformats.org/officeDocument/2006/relationships" xmlns:m="http://schemas.openxmlformats.org/officeDocument/2006/math" xmlns:v="urn:schemas-microsoft-com:vml" xmlns:wp14="http://schemas.microsoft.com/office/word/2010/wordprocessingDrawing" xmlns:wp="http://schemas.openxmlformats.org/drawingml/2006/wordprocessingDrawing" xmlns:w10="urn:schemas-microsoft-com:office:word" xmlns:w="http://schemas.openxmlformats.org/wordprocessingml/2006/main" xmlns:w14="http://schemas.microsoft.com/office/word/2010/wordml" xmlns:w15="http://schemas.microsoft.com/office/word/2012/wordml" xmlns:w16cex="http://schemas.microsoft.com/office/word/2018/wordml/cex" xmlns:w16cid="http://schemas.microsoft.com/office/word/2016/wordml/cid" xmlns:w16="http://schemas.microsoft.com/office/word/2018/wordml" xmlns:w16sdtdh="http://schemas.microsoft.com/office/word/2020/wordml/sdtdatahash" xmlns:w16se="http://schemas.microsoft.com/office/word/2015/wordml/symex" xmlns:wpg="http://schemas.microsoft.com/office/word/2010/wordprocessingGroup" xmlns:wpi="http://schemas.microsoft.com/office/word/2010/wordprocessingInk" xmlns:wne="http://schemas.microsoft.com/office/word/2006/wordml" xmlns:wps="http://schemas.microsoft.com/office/word/2010/wordprocessingShape" mc:Ignorable="w14 w15 w16se w16cid w16 w16cex w16sdtdh wp14">
+<w:footnotes xmlns:wpc="http://schemas.microsoft.com/office/word/2010/wordprocessingCanvas" xmlns:cx="http://schemas.microsoft.com/office/drawing/2014/chartex" xmlns:cx1="http://schemas.microsoft.com/office/drawing/2015/9/8/chartex" xmlns:cx2="http://schemas.microsoft.com/office/drawing/2015/10/21/chartex" xmlns:cx3="http://schemas.microsoft.com/office/drawing/2016/5/9/chartex" xmlns:cx4="http://schemas.microsoft.com/office/drawing/2016/5/10/chartex" xmlns:cx5="http://schemas.microsoft.com/office/drawing/2016/5/11/chartex" xmlns:cx6="http://schemas.microsoft.com/office/drawing/2016/5/12/chartex" xmlns:cx7="http://schemas.microsoft.com/office/drawing/2016/5/13/chartex" xmlns:cx8="http://schemas.microsoft.com/office/drawing/2016/5/14/chartex" xmlns:mc="http://schemas.openxmlformats.org/markup-compatibility/2006" xmlns:aink="http://schemas.microsoft.com/office/drawing/2016/ink" xmlns:am3d="http://schemas.microsoft.com/office/drawing/2017/model3d" xmlns:o="urn:schemas-microsoft-com:office:office" xmlns:oel="http://schemas.microsoft.com/office/2019/extlst" xmlns:r="http://schemas.openxmlformats.org/officeDocument/2006/relationships" xmlns:m="http://schemas.openxmlformats.org/officeDocument/2006/math" xmlns:v="urn:schemas-microsoft-com:vml" xmlns:wp14="http://schemas.microsoft.com/office/word/2010/wordprocessingDrawing" xmlns:wp="http://schemas.openxmlformats.org/drawingml/2006/wordprocessingDrawing" xmlns:w10="urn:schemas-microsoft-com:office:word" xmlns:w="http://schemas.openxmlformats.org/wordprocessingml/2006/main" xmlns:w14="http://schemas.microsoft.com/office/word/2010/wordml" xmlns:w15="http://schemas.microsoft.com/office/word/2012/wordml" xmlns:w16cex="http://schemas.microsoft.com/office/word/2018/wordml/cex" xmlns:w16cid="http://schemas.microsoft.com/office/word/2016/wordml/cid" xmlns:w16="http://schemas.microsoft.com/office/word/2018/wordml" xmlns:w16sdtdh="http://schemas.microsoft.com/office/word/2020/wordml/sdtdatahash" xmlns:w16se="http://schemas.microsoft.com/office/word/2015/wordml/symex" xmlns:wpg="http://schemas.microsoft.com/office/word/2010/wordprocessingGroup" xmlns:wpi="http://schemas.microsoft.com/office/word/2010/wordprocessingInk" xmlns:wne="http://schemas.microsoft.com/office/word/2006/wordml" xmlns:wps="http://schemas.microsoft.com/office/word/2010/wordprocessingShape" mc:Ignorable="w14 w15 w16se w16cid w16 w16cex w16sdtdh wp14">
   <w:footnote w:type="separator" w:id="-1">
     <w:p>
       <w:pPr>
@@ -2924,7 +2946,7 @@
 </file>
 
 <file path=word/header1.xml><?xml version="1.0" encoding="utf-8"?>
-<w:hdr xmlns:wpc="http://schemas.microsoft.com/office/word/2010/wordprocessingCanvas" xmlns:cx="http://schemas.microsoft.com/office/drawing/2014/chartex" xmlns:cx1="http://schemas.microsoft.com/office/drawing/2015/9/8/chartex" xmlns:cx2="http://schemas.microsoft.com/office/drawing/2015/10/21/chartex" xmlns:cx3="http://schemas.microsoft.com/office/drawing/2016/5/9/chartex" xmlns:cx4="http://schemas.microsoft.com/office/drawing/2016/5/10/chartex" xmlns:cx5="http://schemas.microsoft.com/office/drawing/2016/5/11/chartex" xmlns:cx6="http://schemas.microsoft.com/office/drawing/2016/5/12/chartex" xmlns:cx7="http://schemas.microsoft.com/office/drawing/2016/5/13/chartex" xmlns:cx8="http://schemas.microsoft.com/office/drawing/2016/5/14/chartex" xmlns:mc="http://schemas.openxmlformats.org/markup-compatibility/2006" xmlns:aink="http://schemas.microsoft.com/office/drawing/2016/ink" xmlns:am3d="http://schemas.microsoft.com/office/drawing/2017/model3d" xmlns:o="urn:schemas-microsoft-com:office:office" xmlns:r="http://schemas.openxmlformats.org/officeDocument/2006/relationships" xmlns:m="http://schemas.openxmlformats.org/officeDocument/2006/math" xmlns:v="urn:schemas-microsoft-com:vml" xmlns:wp14="http://schemas.microsoft.com/office/word/2010/wordprocessingDrawing" xmlns:wp="http://schemas.openxmlformats.org/drawingml/2006/wordprocessingDrawing" xmlns:w10="urn:schemas-microsoft-com:office:word" xmlns:w="http://schemas.openxmlformats.org/wordprocessingml/2006/main" xmlns:w14="http://schemas.microsoft.com/office/word/2010/wordml" xmlns:w15="http://schemas.microsoft.com/office/word/2012/wordml" xmlns:w16cex="http://schemas.microsoft.com/office/word/2018/wordml/cex" xmlns:w16cid="http://schemas.microsoft.com/office/word/2016/wordml/cid" xmlns:w16="http://schemas.microsoft.com/office/word/2018/wordml" xmlns:w16sdtdh="http://schemas.microsoft.com/office/word/2020/wordml/sdtdatahash" xmlns:w16se="http://schemas.microsoft.com/office/word/2015/wordml/symex" xmlns:wpg="http://schemas.microsoft.com/office/word/2010/wordprocessingGroup" xmlns:wpi="http://schemas.microsoft.com/office/word/2010/wordprocessingInk" xmlns:wne="http://schemas.microsoft.com/office/word/2006/wordml" xmlns:wps="http://schemas.microsoft.com/office/word/2010/wordprocessingShape" mc:Ignorable="w14 w15 w16se w16cid w16 w16cex w16sdtdh wp14">
+<w:hdr xmlns:wpc="http://schemas.microsoft.com/office/word/2010/wordprocessingCanvas" xmlns:cx="http://schemas.microsoft.com/office/drawing/2014/chartex" xmlns:cx1="http://schemas.microsoft.com/office/drawing/2015/9/8/chartex" xmlns:cx2="http://schemas.microsoft.com/office/drawing/2015/10/21/chartex" xmlns:cx3="http://schemas.microsoft.com/office/drawing/2016/5/9/chartex" xmlns:cx4="http://schemas.microsoft.com/office/drawing/2016/5/10/chartex" xmlns:cx5="http://schemas.microsoft.com/office/drawing/2016/5/11/chartex" xmlns:cx6="http://schemas.microsoft.com/office/drawing/2016/5/12/chartex" xmlns:cx7="http://schemas.microsoft.com/office/drawing/2016/5/13/chartex" xmlns:cx8="http://schemas.microsoft.com/office/drawing/2016/5/14/chartex" xmlns:mc="http://schemas.openxmlformats.org/markup-compatibility/2006" xmlns:aink="http://schemas.microsoft.com/office/drawing/2016/ink" xmlns:am3d="http://schemas.microsoft.com/office/drawing/2017/model3d" xmlns:o="urn:schemas-microsoft-com:office:office" xmlns:oel="http://schemas.microsoft.com/office/2019/extlst" xmlns:r="http://schemas.openxmlformats.org/officeDocument/2006/relationships" xmlns:m="http://schemas.openxmlformats.org/officeDocument/2006/math" xmlns:v="urn:schemas-microsoft-com:vml" xmlns:wp14="http://schemas.microsoft.com/office/word/2010/wordprocessingDrawing" xmlns:wp="http://schemas.openxmlformats.org/drawingml/2006/wordprocessingDrawing" xmlns:w10="urn:schemas-microsoft-com:office:word" xmlns:w="http://schemas.openxmlformats.org/wordprocessingml/2006/main" xmlns:w14="http://schemas.microsoft.com/office/word/2010/wordml" xmlns:w15="http://schemas.microsoft.com/office/word/2012/wordml" xmlns:w16cex="http://schemas.microsoft.com/office/word/2018/wordml/cex" xmlns:w16cid="http://schemas.microsoft.com/office/word/2016/wordml/cid" xmlns:w16="http://schemas.microsoft.com/office/word/2018/wordml" xmlns:w16sdtdh="http://schemas.microsoft.com/office/word/2020/wordml/sdtdatahash" xmlns:w16se="http://schemas.microsoft.com/office/word/2015/wordml/symex" xmlns:wpg="http://schemas.microsoft.com/office/word/2010/wordprocessingGroup" xmlns:wpi="http://schemas.microsoft.com/office/word/2010/wordprocessingInk" xmlns:wne="http://schemas.microsoft.com/office/word/2006/wordml" xmlns:wps="http://schemas.microsoft.com/office/word/2010/wordprocessingShape" mc:Ignorable="w14 w15 w16se w16cid w16 w16cex w16sdtdh wp14">
   <w:p>
     <w:pPr>
       <w:pStyle w:val="Header"/>
@@ -2994,7 +3016,7 @@
 </file>
 
 <file path=word/people.xml><?xml version="1.0" encoding="utf-8"?>
-<w15:people xmlns:wpc="http://schemas.microsoft.com/office/word/2010/wordprocessingCanvas" xmlns:cx="http://schemas.microsoft.com/office/drawing/2014/chartex" xmlns:cx1="http://schemas.microsoft.com/office/drawing/2015/9/8/chartex" xmlns:cx2="http://schemas.microsoft.com/office/drawing/2015/10/21/chartex" xmlns:cx3="http://schemas.microsoft.com/office/drawing/2016/5/9/chartex" xmlns:cx4="http://schemas.microsoft.com/office/drawing/2016/5/10/chartex" xmlns:cx5="http://schemas.microsoft.com/office/drawing/2016/5/11/chartex" xmlns:cx6="http://schemas.microsoft.com/office/drawing/2016/5/12/chartex" xmlns:cx7="http://schemas.microsoft.com/office/drawing/2016/5/13/chartex" xmlns:cx8="http://schemas.microsoft.com/office/drawing/2016/5/14/chartex" xmlns:mc="http://schemas.openxmlformats.org/markup-compatibility/2006" xmlns:aink="http://schemas.microsoft.com/office/drawing/2016/ink" xmlns:am3d="http://schemas.microsoft.com/office/drawing/2017/model3d" xmlns:o="urn:schemas-microsoft-com:office:office" xmlns:r="http://schemas.openxmlformats.org/officeDocument/2006/relationships" xmlns:m="http://schemas.openxmlformats.org/officeDocument/2006/math" xmlns:v="urn:schemas-microsoft-com:vml" xmlns:wp14="http://schemas.microsoft.com/office/word/2010/wordprocessingDrawing" xmlns:wp="http://schemas.openxmlformats.org/drawingml/2006/wordprocessingDrawing" xmlns:w10="urn:schemas-microsoft-com:office:word" xmlns:w="http://schemas.openxmlformats.org/wordprocessingml/2006/main" xmlns:w14="http://schemas.microsoft.com/office/word/2010/wordml" xmlns:w15="http://schemas.microsoft.com/office/word/2012/wordml" xmlns:w16cex="http://schemas.microsoft.com/office/word/2018/wordml/cex" xmlns:w16cid="http://schemas.microsoft.com/office/word/2016/wordml/cid" xmlns:w16="http://schemas.microsoft.com/office/word/2018/wordml" xmlns:w16sdtdh="http://schemas.microsoft.com/office/word/2020/wordml/sdtdatahash" xmlns:w16se="http://schemas.microsoft.com/office/word/2015/wordml/symex" xmlns:wpg="http://schemas.microsoft.com/office/word/2010/wordprocessingGroup" xmlns:wpi="http://schemas.microsoft.com/office/word/2010/wordprocessingInk" xmlns:wne="http://schemas.microsoft.com/office/word/2006/wordml" xmlns:wps="http://schemas.microsoft.com/office/word/2010/wordprocessingShape" mc:Ignorable="w14 w15 w16se w16cid w16 w16cex w16sdtdh wp14">
+<w15:people xmlns:wpc="http://schemas.microsoft.com/office/word/2010/wordprocessingCanvas" xmlns:cx="http://schemas.microsoft.com/office/drawing/2014/chartex" xmlns:cx1="http://schemas.microsoft.com/office/drawing/2015/9/8/chartex" xmlns:cx2="http://schemas.microsoft.com/office/drawing/2015/10/21/chartex" xmlns:cx3="http://schemas.microsoft.com/office/drawing/2016/5/9/chartex" xmlns:cx4="http://schemas.microsoft.com/office/drawing/2016/5/10/chartex" xmlns:cx5="http://schemas.microsoft.com/office/drawing/2016/5/11/chartex" xmlns:cx6="http://schemas.microsoft.com/office/drawing/2016/5/12/chartex" xmlns:cx7="http://schemas.microsoft.com/office/drawing/2016/5/13/chartex" xmlns:cx8="http://schemas.microsoft.com/office/drawing/2016/5/14/chartex" xmlns:mc="http://schemas.openxmlformats.org/markup-compatibility/2006" xmlns:aink="http://schemas.microsoft.com/office/drawing/2016/ink" xmlns:am3d="http://schemas.microsoft.com/office/drawing/2017/model3d" xmlns:o="urn:schemas-microsoft-com:office:office" xmlns:oel="http://schemas.microsoft.com/office/2019/extlst" xmlns:r="http://schemas.openxmlformats.org/officeDocument/2006/relationships" xmlns:m="http://schemas.openxmlformats.org/officeDocument/2006/math" xmlns:v="urn:schemas-microsoft-com:vml" xmlns:wp14="http://schemas.microsoft.com/office/word/2010/wordprocessingDrawing" xmlns:wp="http://schemas.openxmlformats.org/drawingml/2006/wordprocessingDrawing" xmlns:w10="urn:schemas-microsoft-com:office:word" xmlns:w="http://schemas.openxmlformats.org/wordprocessingml/2006/main" xmlns:w14="http://schemas.microsoft.com/office/word/2010/wordml" xmlns:w15="http://schemas.microsoft.com/office/word/2012/wordml" xmlns:w16cex="http://schemas.microsoft.com/office/word/2018/wordml/cex" xmlns:w16cid="http://schemas.microsoft.com/office/word/2016/wordml/cid" xmlns:w16="http://schemas.microsoft.com/office/word/2018/wordml" xmlns:w16sdtdh="http://schemas.microsoft.com/office/word/2020/wordml/sdtdatahash" xmlns:w16se="http://schemas.microsoft.com/office/word/2015/wordml/symex" xmlns:wpg="http://schemas.microsoft.com/office/word/2010/wordprocessingGroup" xmlns:wpi="http://schemas.microsoft.com/office/word/2010/wordprocessingInk" xmlns:wne="http://schemas.microsoft.com/office/word/2006/wordml" xmlns:wps="http://schemas.microsoft.com/office/word/2010/wordprocessingShape" mc:Ignorable="w14 w15 w16se w16cid w16 w16cex w16sdtdh wp14">
   <w15:person w15:author="Nate Bachmeier">
     <w15:presenceInfo w15:providerId="Windows Live" w15:userId="baac45e78b3aa41f"/>
   </w15:person>

</xml_diff>